<commit_message>
Clase de Evaluación diferida
</commit_message>
<xml_diff>
--- a/Funcional/Clases/Inferencia y restricciones de tipo.docx
+++ b/Funcional/Clases/Inferencia y restricciones de tipo.docx
@@ -1,10 +1,10 @@
 
 <file path=word/document.xml><?xml version="1.0" encoding="utf-8"?>
-<w:document xmlns:wpc="http://schemas.microsoft.com/office/word/2010/wordprocessingCanvas" xmlns:cx="http://schemas.microsoft.com/office/drawing/2014/chartex" xmlns:mc="http://schemas.openxmlformats.org/markup-compatibility/2006" xmlns:o="urn:schemas-microsoft-com:office:office" xmlns:r="http://schemas.openxmlformats.org/officeDocument/2006/relationships" xmlns:m="http://schemas.openxmlformats.org/officeDocument/2006/math" xmlns:v="urn:schemas-microsoft-com:vml" xmlns:wp14="http://schemas.microsoft.com/office/word/2010/wordprocessingDrawing" xmlns:wp="http://schemas.openxmlformats.org/drawingml/2006/wordprocessingDrawing" xmlns:w10="urn:schemas-microsoft-com:office:word" xmlns:w="http://schemas.openxmlformats.org/wordprocessingml/2006/main" xmlns:w14="http://schemas.microsoft.com/office/word/2010/wordml" xmlns:w15="http://schemas.microsoft.com/office/word/2012/wordml" xmlns:w16se="http://schemas.microsoft.com/office/word/2015/wordml/symex" xmlns:wpg="http://schemas.microsoft.com/office/word/2010/wordprocessingGroup" xmlns:wpi="http://schemas.microsoft.com/office/word/2010/wordprocessingInk" xmlns:wne="http://schemas.microsoft.com/office/word/2006/wordml" xmlns:wps="http://schemas.microsoft.com/office/word/2010/wordprocessingShape" mc:Ignorable="w14 w15 w16se wp14">
+<w:document xmlns:wpc="http://schemas.microsoft.com/office/word/2010/wordprocessingCanvas" xmlns:cx="http://schemas.microsoft.com/office/drawing/2014/chartex" xmlns:cx1="http://schemas.microsoft.com/office/drawing/2015/9/8/chartex" xmlns:cx2="http://schemas.microsoft.com/office/drawing/2015/10/21/chartex" xmlns:cx3="http://schemas.microsoft.com/office/drawing/2016/5/9/chartex" xmlns:cx4="http://schemas.microsoft.com/office/drawing/2016/5/10/chartex" xmlns:cx5="http://schemas.microsoft.com/office/drawing/2016/5/11/chartex" xmlns:cx6="http://schemas.microsoft.com/office/drawing/2016/5/12/chartex" xmlns:cx7="http://schemas.microsoft.com/office/drawing/2016/5/13/chartex" xmlns:cx8="http://schemas.microsoft.com/office/drawing/2016/5/14/chartex" xmlns:mc="http://schemas.openxmlformats.org/markup-compatibility/2006" xmlns:aink="http://schemas.microsoft.com/office/drawing/2016/ink" xmlns:am3d="http://schemas.microsoft.com/office/drawing/2017/model3d" xmlns:o="urn:schemas-microsoft-com:office:office" xmlns:r="http://schemas.openxmlformats.org/officeDocument/2006/relationships" xmlns:m="http://schemas.openxmlformats.org/officeDocument/2006/math" xmlns:v="urn:schemas-microsoft-com:vml" xmlns:wp14="http://schemas.microsoft.com/office/word/2010/wordprocessingDrawing" xmlns:wp="http://schemas.openxmlformats.org/drawingml/2006/wordprocessingDrawing" xmlns:w10="urn:schemas-microsoft-com:office:word" xmlns:w="http://schemas.openxmlformats.org/wordprocessingml/2006/main" xmlns:w14="http://schemas.microsoft.com/office/word/2010/wordml" xmlns:w15="http://schemas.microsoft.com/office/word/2012/wordml" xmlns:w16cid="http://schemas.microsoft.com/office/word/2016/wordml/cid" xmlns:w16se="http://schemas.microsoft.com/office/word/2015/wordml/symex" xmlns:wpg="http://schemas.microsoft.com/office/word/2010/wordprocessingGroup" xmlns:wpi="http://schemas.microsoft.com/office/word/2010/wordprocessingInk" xmlns:wne="http://schemas.microsoft.com/office/word/2006/wordml" xmlns:wps="http://schemas.microsoft.com/office/word/2010/wordprocessingShape" mc:Ignorable="w14 w15 w16se w16cid wp14">
   <w:body>
     <w:p>
       <w:pPr>
-        <w:pStyle w:val="Title"/>
+        <w:pStyle w:val="Ttulo"/>
         <w:rPr>
           <w:lang w:val="es-AR"/>
         </w:rPr>
@@ -25,7 +25,7 @@
     </w:p>
     <w:p>
       <w:pPr>
-        <w:pStyle w:val="Heading2"/>
+        <w:pStyle w:val="Ttulo2"/>
         <w:rPr>
           <w:lang w:val="es-AR"/>
         </w:rPr>
@@ -46,19 +46,19 @@
     </w:p>
     <w:p>
       <w:pPr>
-        <w:pStyle w:val="ListParagraph"/>
+        <w:pStyle w:val="Prrafodelista"/>
         <w:numPr>
           <w:ilvl w:val="0"/>
           <w:numId w:val="1"/>
         </w:numPr>
         <w:rPr>
-          <w:rStyle w:val="SubtleEmphasis"/>
-          <w:lang w:val="es-AR"/>
-        </w:rPr>
-      </w:pPr>
-      <w:r>
-        <w:rPr>
-          <w:rStyle w:val="SubtleEmphasis"/>
+          <w:rStyle w:val="nfasissutil"/>
+          <w:lang w:val="es-AR"/>
+        </w:rPr>
+      </w:pPr>
+      <w:r>
+        <w:rPr>
+          <w:rStyle w:val="nfasissutil"/>
           <w:lang w:val="es-AR"/>
         </w:rPr>
         <w:t>Polimorfismo paramétrico</w:t>
@@ -66,43 +66,27 @@
     </w:p>
     <w:p>
       <w:pPr>
-        <w:pStyle w:val="ListParagraph"/>
+        <w:pStyle w:val="Prrafodelista"/>
         <w:numPr>
           <w:ilvl w:val="0"/>
           <w:numId w:val="1"/>
         </w:numPr>
         <w:rPr>
-          <w:rStyle w:val="SubtleEmphasis"/>
-          <w:lang w:val="es-AR"/>
-        </w:rPr>
-      </w:pPr>
-      <w:r>
-        <w:rPr>
-          <w:rStyle w:val="SubtleEmphasis"/>
-          <w:lang w:val="es-AR"/>
-        </w:rPr>
-        <w:t>Familia de tipos (</w:t>
-      </w:r>
-      <w:proofErr w:type="spellStart"/>
-      <w:r>
-        <w:rPr>
-          <w:rStyle w:val="SubtleEmphasis"/>
-          <w:lang w:val="es-AR"/>
-        </w:rPr>
-        <w:t>typeclass</w:t>
-      </w:r>
-      <w:proofErr w:type="spellEnd"/>
-      <w:r>
-        <w:rPr>
-          <w:rStyle w:val="SubtleEmphasis"/>
-          <w:lang w:val="es-AR"/>
-        </w:rPr>
-        <w:t>)</w:t>
-      </w:r>
-    </w:p>
-    <w:p>
-      <w:pPr>
-        <w:pStyle w:val="ListParagraph"/>
+          <w:rStyle w:val="nfasissutil"/>
+          <w:lang w:val="es-AR"/>
+        </w:rPr>
+      </w:pPr>
+      <w:r>
+        <w:rPr>
+          <w:rStyle w:val="nfasissutil"/>
+          <w:lang w:val="es-AR"/>
+        </w:rPr>
+        <w:t>Familia de tipos (typeclass)</w:t>
+      </w:r>
+    </w:p>
+    <w:p>
+      <w:pPr>
+        <w:pStyle w:val="Prrafodelista"/>
         <w:numPr>
           <w:ilvl w:val="0"/>
           <w:numId w:val="1"/>
@@ -116,20 +100,22 @@
       </w:pPr>
       <w:r>
         <w:rPr>
-          <w:rStyle w:val="SubtleEmphasis"/>
+          <w:rStyle w:val="nfasissutil"/>
           <w:lang w:val="es-AR"/>
         </w:rPr>
         <w:t>Polimorfismo ad-hoc</w:t>
       </w:r>
-    </w:p>
-    <w:p>
-      <w:pPr>
-        <w:pStyle w:val="Heading2"/>
-      </w:pPr>
-    </w:p>
-    <w:p>
-      <w:pPr>
-        <w:pStyle w:val="Heading2"/>
+      <w:bookmarkStart w:id="0" w:name="_GoBack"/>
+      <w:bookmarkEnd w:id="0"/>
+    </w:p>
+    <w:p>
+      <w:pPr>
+        <w:pStyle w:val="Ttulo2"/>
+      </w:pPr>
+    </w:p>
+    <w:p>
+      <w:pPr>
+        <w:pStyle w:val="Ttulo2"/>
       </w:pPr>
       <w:r>
         <w:t xml:space="preserve">Introducción a la clase </w:t>
@@ -173,15 +159,7 @@
         <w:t>ver</w:t>
       </w:r>
       <w:r>
-        <w:t xml:space="preserve"> un par de ejercicios que podrían aparecer eventualmente en algún parcial/final. Y en la segunda parte vamos a hablar un poco de </w:t>
-      </w:r>
-      <w:proofErr w:type="spellStart"/>
-      <w:r>
-        <w:t>como</w:t>
-      </w:r>
-      <w:proofErr w:type="spellEnd"/>
-      <w:r>
-        <w:t xml:space="preserve"> trabaja </w:t>
+        <w:t xml:space="preserve"> un par de ejercicios que podrían aparecer eventualmente en algún parcial/final. Y en la segunda parte vamos a hablar un poco de como trabaja </w:t>
       </w:r>
       <w:proofErr w:type="spellStart"/>
       <w:r>
@@ -892,7 +870,7 @@
     </w:p>
     <w:p>
       <w:pPr>
-        <w:pStyle w:val="Heading2"/>
+        <w:pStyle w:val="Ttulo2"/>
         <w:rPr>
           <w:rFonts w:asciiTheme="minorHAnsi" w:eastAsiaTheme="minorHAnsi" w:hAnsiTheme="minorHAnsi" w:cstheme="minorBidi"/>
           <w:color w:val="auto"/>
@@ -903,7 +881,7 @@
     </w:p>
     <w:p>
       <w:pPr>
-        <w:pStyle w:val="Heading2"/>
+        <w:pStyle w:val="Ttulo2"/>
         <w:rPr>
           <w:rFonts w:asciiTheme="minorHAnsi" w:eastAsiaTheme="minorEastAsia" w:hAnsiTheme="minorHAnsi" w:cstheme="minorBidi"/>
           <w:color w:val="5A5A5A" w:themeColor="text1" w:themeTint="A5"/>
@@ -979,6 +957,7 @@
           <w:bdr w:val="none" w:sz="0" w:space="0" w:color="auto" w:frame="1"/>
           <w:lang w:val="en-US"/>
         </w:rPr>
+        <w:lastRenderedPageBreak/>
         <w:t>&gt;</w:t>
       </w:r>
       <w:r>
@@ -1342,7 +1321,7 @@
     <w:p>
       <w:pPr>
         <w:rPr>
-          <w:rStyle w:val="IntenseReference"/>
+          <w:rStyle w:val="Referenciaintensa"/>
           <w:lang w:val="es-AR"/>
         </w:rPr>
       </w:pPr>
@@ -1710,66 +1689,16 @@
           <w:lang w:val="es-AR"/>
         </w:rPr>
       </w:pPr>
-      <w:proofErr w:type="spellStart"/>
-      <w:proofErr w:type="gramStart"/>
-      <w:r>
-        <w:rPr>
-          <w:rFonts w:ascii="Consolas" w:eastAsia="Times New Roman" w:hAnsi="Consolas" w:cs="Consolas"/>
-          <w:b/>
-          <w:color w:val="000000"/>
-          <w:szCs w:val="18"/>
-          <w:bdr w:val="none" w:sz="0" w:space="0" w:color="auto" w:frame="1"/>
-          <w:lang w:val="es-AR"/>
-        </w:rPr>
-        <w:t>length</w:t>
-      </w:r>
-      <w:proofErr w:type="spellEnd"/>
-      <w:r>
-        <w:rPr>
-          <w:rFonts w:ascii="Consolas" w:eastAsia="Times New Roman" w:hAnsi="Consolas" w:cs="Consolas"/>
-          <w:b/>
-          <w:color w:val="000000"/>
-          <w:szCs w:val="18"/>
-          <w:bdr w:val="none" w:sz="0" w:space="0" w:color="auto" w:frame="1"/>
-          <w:lang w:val="es-AR"/>
-        </w:rPr>
-        <w:t xml:space="preserve"> :</w:t>
-      </w:r>
-      <w:proofErr w:type="gramEnd"/>
-      <w:r>
-        <w:rPr>
-          <w:rFonts w:ascii="Consolas" w:eastAsia="Times New Roman" w:hAnsi="Consolas" w:cs="Consolas"/>
-          <w:b/>
-          <w:color w:val="000000"/>
-          <w:szCs w:val="18"/>
-          <w:bdr w:val="none" w:sz="0" w:space="0" w:color="auto" w:frame="1"/>
-          <w:lang w:val="es-AR"/>
-        </w:rPr>
-        <w:t>: [a] -&gt; </w:t>
-      </w:r>
-      <w:proofErr w:type="spellStart"/>
-      <w:r>
-        <w:rPr>
-          <w:rFonts w:ascii="Consolas" w:eastAsia="Times New Roman" w:hAnsi="Consolas" w:cs="Consolas"/>
-          <w:b/>
-          <w:color w:val="000000"/>
-          <w:szCs w:val="18"/>
-          <w:bdr w:val="none" w:sz="0" w:space="0" w:color="auto" w:frame="1"/>
-          <w:lang w:val="es-AR"/>
-        </w:rPr>
-        <w:t>Int</w:t>
-      </w:r>
-      <w:proofErr w:type="spellEnd"/>
-      <w:r>
-        <w:rPr>
-          <w:rFonts w:ascii="Consolas" w:eastAsia="Times New Roman" w:hAnsi="Consolas" w:cs="Consolas"/>
-          <w:b/>
-          <w:color w:val="000000"/>
-          <w:szCs w:val="18"/>
-          <w:bdr w:val="none" w:sz="0" w:space="0" w:color="auto" w:frame="1"/>
-          <w:lang w:val="es-AR"/>
-        </w:rPr>
-        <w:t>  </w:t>
+      <w:r>
+        <w:rPr>
+          <w:rFonts w:ascii="Consolas" w:eastAsia="Times New Roman" w:hAnsi="Consolas" w:cs="Consolas"/>
+          <w:b/>
+          <w:color w:val="000000"/>
+          <w:szCs w:val="18"/>
+          <w:bdr w:val="none" w:sz="0" w:space="0" w:color="auto" w:frame="1"/>
+          <w:lang w:val="es-AR"/>
+        </w:rPr>
+        <w:t>length :: [a] -&gt; Int  </w:t>
       </w:r>
       <w:r>
         <w:rPr>
@@ -1802,31 +1731,7 @@
           <w:bdr w:val="none" w:sz="0" w:space="0" w:color="auto" w:frame="1"/>
           <w:lang w:val="es-AR"/>
         </w:rPr>
-        <w:t xml:space="preserve">í pero </w:t>
-      </w:r>
-      <w:proofErr w:type="spellStart"/>
-      <w:r>
-        <w:rPr>
-          <w:rFonts w:ascii="Consolas" w:eastAsia="Times New Roman" w:hAnsi="Consolas" w:cs="Consolas"/>
-          <w:b/>
-          <w:color w:val="000000"/>
-          <w:szCs w:val="18"/>
-          <w:bdr w:val="none" w:sz="0" w:space="0" w:color="auto" w:frame="1"/>
-          <w:lang w:val="es-AR"/>
-        </w:rPr>
-        <w:t>meh</w:t>
-      </w:r>
-      <w:proofErr w:type="spellEnd"/>
-      <w:r>
-        <w:rPr>
-          <w:rFonts w:ascii="Consolas" w:eastAsia="Times New Roman" w:hAnsi="Consolas" w:cs="Consolas"/>
-          <w:b/>
-          <w:color w:val="000000"/>
-          <w:szCs w:val="18"/>
-          <w:bdr w:val="none" w:sz="0" w:space="0" w:color="auto" w:frame="1"/>
-          <w:lang w:val="es-AR"/>
-        </w:rPr>
-        <w:t>..</w:t>
+        <w:t>í pero meh..</w:t>
       </w:r>
     </w:p>
     <w:p>
@@ -2036,7 +1941,6 @@
         </w:rPr>
         <w:t xml:space="preserve">Entonces </w:t>
       </w:r>
-      <w:proofErr w:type="spellStart"/>
       <w:r>
         <w:rPr>
           <w:b/>
@@ -2044,7 +1948,6 @@
         </w:rPr>
         <w:t>length</w:t>
       </w:r>
-      <w:proofErr w:type="spellEnd"/>
       <w:r>
         <w:rPr>
           <w:lang w:val="es-AR"/>
@@ -2075,21 +1978,7 @@
         <w:rPr>
           <w:lang w:val="es-AR"/>
         </w:rPr>
-        <w:t xml:space="preserve">Las funciones que aceptan valores de </w:t>
-      </w:r>
-      <w:proofErr w:type="spellStart"/>
-      <w:r>
-        <w:rPr>
-          <w:lang w:val="es-AR"/>
-        </w:rPr>
-        <w:t>cualqueir</w:t>
-      </w:r>
-      <w:proofErr w:type="spellEnd"/>
-      <w:r>
-        <w:rPr>
-          <w:lang w:val="es-AR"/>
-        </w:rPr>
-        <w:t xml:space="preserve"> tipo, sin ningún tipo de restricciones, tienen </w:t>
+        <w:t xml:space="preserve">Las funciones que aceptan valores de cualqueir tipo, sin ningún tipo de restricciones, tienen </w:t>
       </w:r>
       <w:r>
         <w:rPr>
@@ -2135,15 +2024,15 @@
     </w:p>
     <w:p>
       <w:pPr>
-        <w:pStyle w:val="Heading2"/>
-        <w:rPr>
-          <w:lang w:val="es-AR"/>
-        </w:rPr>
-      </w:pPr>
-    </w:p>
-    <w:p>
-      <w:pPr>
-        <w:pStyle w:val="Heading2"/>
+        <w:pStyle w:val="Ttulo2"/>
+        <w:rPr>
+          <w:lang w:val="es-AR"/>
+        </w:rPr>
+      </w:pPr>
+    </w:p>
+    <w:p>
+      <w:pPr>
+        <w:pStyle w:val="Ttulo2"/>
         <w:rPr>
           <w:lang w:val="es-AR"/>
         </w:rPr>
@@ -2433,14 +2322,12 @@
           <w:lang w:val="es-AR"/>
         </w:rPr>
       </w:pPr>
-      <w:proofErr w:type="spellStart"/>
       <w:r>
         <w:rPr>
           <w:lang w:val="es-AR"/>
         </w:rPr>
         <w:t>Peeeero</w:t>
       </w:r>
-      <w:proofErr w:type="spellEnd"/>
       <w:r>
         <w:rPr>
           <w:lang w:val="es-AR"/>
@@ -2885,7 +2772,7 @@
     <w:p>
       <w:pPr>
         <w:rPr>
-          <w:rStyle w:val="IntenseReference"/>
+          <w:rStyle w:val="Referenciaintensa"/>
           <w:lang w:val="es-AR"/>
         </w:rPr>
       </w:pPr>
@@ -3018,21 +2905,7 @@
         <w:rPr>
           <w:lang w:val="es-AR"/>
         </w:rPr>
-        <w:t xml:space="preserve">, sin usar un tipo específico, sino uno </w:t>
-      </w:r>
-      <w:proofErr w:type="gramStart"/>
-      <w:r>
-        <w:rPr>
-          <w:lang w:val="es-AR"/>
-        </w:rPr>
-        <w:t>genérico</w:t>
-      </w:r>
-      <w:proofErr w:type="gramEnd"/>
-      <w:r>
-        <w:rPr>
-          <w:lang w:val="es-AR"/>
-        </w:rPr>
-        <w:t xml:space="preserve"> pero al que le vamos a aplicar una restricción:</w:t>
+        <w:t>, sin usar un tipo específico, sino uno genérico pero al que le vamos a aplicar una restricción:</w:t>
       </w:r>
     </w:p>
     <w:p>
@@ -3195,16 +3068,16 @@
     </w:p>
     <w:p>
       <w:pPr>
-        <w:pStyle w:val="Heading2"/>
-        <w:rPr>
-          <w:rStyle w:val="SubtleEmphasis"/>
+        <w:pStyle w:val="Ttulo2"/>
+        <w:rPr>
+          <w:rStyle w:val="nfasissutil"/>
           <w:sz w:val="24"/>
         </w:rPr>
       </w:pPr>
     </w:p>
     <w:p>
       <w:pPr>
-        <w:pStyle w:val="Heading2"/>
+        <w:pStyle w:val="Ttulo2"/>
         <w:rPr>
           <w:lang w:val="es-AR"/>
         </w:rPr>
@@ -3219,20 +3092,19 @@
     <w:p>
       <w:pPr>
         <w:rPr>
-          <w:rStyle w:val="IntenseReference"/>
-          <w:lang w:val="es-AR"/>
-        </w:rPr>
-      </w:pPr>
-    </w:p>
-    <w:p>
-      <w:pPr>
-        <w:rPr>
-          <w:rStyle w:val="IntenseReference"/>
+          <w:rStyle w:val="Referenciaintensa"/>
+          <w:lang w:val="es-AR"/>
+        </w:rPr>
+      </w:pPr>
+    </w:p>
+    <w:p>
+      <w:pPr>
+        <w:rPr>
+          <w:rStyle w:val="Referenciaintensa"/>
           <w:b w:val="0"/>
           <w:lang w:val="es-AR"/>
         </w:rPr>
       </w:pPr>
-      <w:proofErr w:type="spellStart"/>
       <w:r>
         <w:rPr>
           <w:b/>
@@ -3240,12 +3112,11 @@
         </w:rPr>
         <w:t>Typeclass</w:t>
       </w:r>
-      <w:proofErr w:type="spellEnd"/>
-    </w:p>
-    <w:p>
-      <w:pPr>
-        <w:rPr>
-          <w:rStyle w:val="IntenseReference"/>
+    </w:p>
+    <w:p>
+      <w:pPr>
+        <w:rPr>
+          <w:rStyle w:val="Referenciaintensa"/>
           <w:lang w:val="es-AR"/>
         </w:rPr>
       </w:pPr>
@@ -3262,7 +3133,6 @@
         </w:rPr>
         <w:t xml:space="preserve">Un </w:t>
       </w:r>
-      <w:proofErr w:type="spellStart"/>
       <w:r>
         <w:rPr>
           <w:b/>
@@ -3270,7 +3140,6 @@
         </w:rPr>
         <w:t>typeclass</w:t>
       </w:r>
-      <w:proofErr w:type="spellEnd"/>
       <w:r>
         <w:rPr>
           <w:b/>
@@ -3369,6 +3238,7 @@
           <w:b/>
           <w:lang w:val="es-AR"/>
         </w:rPr>
+        <w:lastRenderedPageBreak/>
         <w:t>Definición de</w:t>
       </w:r>
       <w:r>
@@ -3388,9 +3258,9 @@
     </w:p>
     <w:p>
       <w:pPr>
-        <w:pStyle w:val="Subtitle"/>
-        <w:rPr>
-          <w:rStyle w:val="SubtleEmphasis"/>
+        <w:pStyle w:val="Subttulo"/>
+        <w:rPr>
+          <w:rStyle w:val="nfasissutil"/>
           <w:rFonts w:asciiTheme="majorHAnsi" w:hAnsiTheme="majorHAnsi" w:cstheme="majorHAnsi"/>
           <w:sz w:val="24"/>
           <w:szCs w:val="26"/>
@@ -3399,7 +3269,7 @@
       <w:proofErr w:type="spellStart"/>
       <w:r>
         <w:rPr>
-          <w:rStyle w:val="SubtleEmphasis"/>
+          <w:rStyle w:val="nfasissutil"/>
           <w:rFonts w:asciiTheme="majorHAnsi" w:hAnsiTheme="majorHAnsi" w:cstheme="majorHAnsi"/>
           <w:sz w:val="24"/>
           <w:szCs w:val="26"/>
@@ -3409,7 +3279,7 @@
       <w:proofErr w:type="spellEnd"/>
       <w:r>
         <w:rPr>
-          <w:rStyle w:val="SubtleEmphasis"/>
+          <w:rStyle w:val="nfasissutil"/>
           <w:rFonts w:asciiTheme="majorHAnsi" w:hAnsiTheme="majorHAnsi" w:cstheme="majorHAnsi"/>
           <w:sz w:val="24"/>
           <w:szCs w:val="26"/>
@@ -3418,7 +3288,7 @@
       </w:r>
       <w:r>
         <w:rPr>
-          <w:rStyle w:val="SubtleEmphasis"/>
+          <w:rStyle w:val="nfasissutil"/>
           <w:rFonts w:asciiTheme="majorHAnsi" w:hAnsiTheme="majorHAnsi" w:cstheme="majorHAnsi"/>
           <w:sz w:val="24"/>
           <w:szCs w:val="26"/>
@@ -3428,7 +3298,7 @@
       <w:proofErr w:type="spellStart"/>
       <w:r>
         <w:rPr>
-          <w:rStyle w:val="SubtleEmphasis"/>
+          <w:rStyle w:val="nfasissutil"/>
           <w:rFonts w:asciiTheme="majorHAnsi" w:hAnsiTheme="majorHAnsi" w:cstheme="majorHAnsi"/>
           <w:sz w:val="24"/>
           <w:szCs w:val="26"/>
@@ -3437,7 +3307,7 @@
       </w:r>
       <w:r>
         <w:rPr>
-          <w:rStyle w:val="SubtleEmphasis"/>
+          <w:rStyle w:val="nfasissutil"/>
           <w:rFonts w:asciiTheme="majorHAnsi" w:hAnsiTheme="majorHAnsi" w:cstheme="majorHAnsi"/>
           <w:sz w:val="24"/>
           <w:szCs w:val="26"/>
@@ -3447,7 +3317,7 @@
       <w:proofErr w:type="spellEnd"/>
       <w:r>
         <w:rPr>
-          <w:rStyle w:val="SubtleEmphasis"/>
+          <w:rStyle w:val="nfasissutil"/>
           <w:rFonts w:asciiTheme="majorHAnsi" w:hAnsiTheme="majorHAnsi" w:cstheme="majorHAnsi"/>
           <w:sz w:val="24"/>
           <w:szCs w:val="26"/>
@@ -3457,7 +3327,7 @@
       <w:proofErr w:type="spellStart"/>
       <w:r>
         <w:rPr>
-          <w:rStyle w:val="SubtleEmphasis"/>
+          <w:rStyle w:val="nfasissutil"/>
           <w:rFonts w:asciiTheme="majorHAnsi" w:hAnsiTheme="majorHAnsi" w:cstheme="majorHAnsi"/>
           <w:sz w:val="24"/>
           <w:szCs w:val="26"/>
@@ -3467,7 +3337,7 @@
       <w:proofErr w:type="spellEnd"/>
       <w:r>
         <w:rPr>
-          <w:rStyle w:val="SubtleEmphasis"/>
+          <w:rStyle w:val="nfasissutil"/>
           <w:rFonts w:asciiTheme="majorHAnsi" w:hAnsiTheme="majorHAnsi" w:cstheme="majorHAnsi"/>
           <w:sz w:val="24"/>
           <w:szCs w:val="26"/>
@@ -3477,7 +3347,7 @@
       <w:proofErr w:type="spellStart"/>
       <w:r>
         <w:rPr>
-          <w:rStyle w:val="SubtleEmphasis"/>
+          <w:rStyle w:val="nfasissutil"/>
           <w:rFonts w:asciiTheme="majorHAnsi" w:hAnsiTheme="majorHAnsi" w:cstheme="majorHAnsi"/>
           <w:sz w:val="24"/>
           <w:szCs w:val="26"/>
@@ -3487,7 +3357,7 @@
       <w:proofErr w:type="spellEnd"/>
       <w:r>
         <w:rPr>
-          <w:rStyle w:val="SubtleEmphasis"/>
+          <w:rStyle w:val="nfasissutil"/>
           <w:rFonts w:asciiTheme="majorHAnsi" w:hAnsiTheme="majorHAnsi" w:cstheme="majorHAnsi"/>
           <w:sz w:val="24"/>
           <w:szCs w:val="26"/>
@@ -3496,7 +3366,7 @@
       </w:r>
       <w:r>
         <w:rPr>
-          <w:rStyle w:val="SubtleEmphasis"/>
+          <w:rStyle w:val="nfasissutil"/>
           <w:rFonts w:asciiTheme="majorHAnsi" w:hAnsiTheme="majorHAnsi" w:cstheme="majorHAnsi"/>
           <w:sz w:val="24"/>
           <w:szCs w:val="26"/>
@@ -3505,7 +3375,7 @@
       </w:r>
       <w:r>
         <w:rPr>
-          <w:rStyle w:val="SubtleEmphasis"/>
+          <w:rStyle w:val="nfasissutil"/>
           <w:rFonts w:asciiTheme="majorHAnsi" w:hAnsiTheme="majorHAnsi" w:cstheme="majorHAnsi"/>
           <w:sz w:val="24"/>
           <w:szCs w:val="26"/>
@@ -3514,7 +3384,7 @@
       </w:r>
       <w:r>
         <w:rPr>
-          <w:rStyle w:val="SubtleEmphasis"/>
+          <w:rStyle w:val="nfasissutil"/>
           <w:rFonts w:asciiTheme="majorHAnsi" w:hAnsiTheme="majorHAnsi" w:cstheme="majorHAnsi"/>
           <w:sz w:val="24"/>
           <w:szCs w:val="26"/>
@@ -3523,7 +3393,7 @@
       </w:r>
       <w:r>
         <w:rPr>
-          <w:rStyle w:val="SubtleEmphasis"/>
+          <w:rStyle w:val="nfasissutil"/>
           <w:rFonts w:asciiTheme="majorHAnsi" w:hAnsiTheme="majorHAnsi" w:cstheme="majorHAnsi"/>
           <w:sz w:val="24"/>
           <w:szCs w:val="26"/>
@@ -3532,7 +3402,7 @@
       </w:r>
       <w:r>
         <w:rPr>
-          <w:rStyle w:val="SubtleEmphasis"/>
+          <w:rStyle w:val="nfasissutil"/>
           <w:rFonts w:asciiTheme="majorHAnsi" w:hAnsiTheme="majorHAnsi" w:cstheme="majorHAnsi"/>
           <w:sz w:val="24"/>
           <w:szCs w:val="26"/>
@@ -3542,7 +3412,7 @@
       <w:proofErr w:type="spellStart"/>
       <w:r>
         <w:rPr>
-          <w:rStyle w:val="SubtleEmphasis"/>
+          <w:rStyle w:val="nfasissutil"/>
           <w:rFonts w:asciiTheme="majorHAnsi" w:hAnsiTheme="majorHAnsi" w:cstheme="majorHAnsi"/>
           <w:sz w:val="24"/>
           <w:szCs w:val="26"/>
@@ -3552,7 +3422,7 @@
       <w:proofErr w:type="spellEnd"/>
       <w:r>
         <w:rPr>
-          <w:rStyle w:val="SubtleEmphasis"/>
+          <w:rStyle w:val="nfasissutil"/>
           <w:rFonts w:asciiTheme="majorHAnsi" w:hAnsiTheme="majorHAnsi" w:cstheme="majorHAnsi"/>
           <w:sz w:val="24"/>
           <w:szCs w:val="26"/>
@@ -4009,7 +3879,7 @@
         <w:ind w:left="0"/>
         <w:divId w:val="43408000"/>
         <w:rPr>
-          <w:rStyle w:val="IntenseReference"/>
+          <w:rStyle w:val="Referenciaintensa"/>
           <w:rFonts w:ascii="Consolas" w:eastAsia="Times New Roman" w:hAnsi="Consolas" w:cs="Consolas"/>
           <w:b w:val="0"/>
           <w:bCs w:val="0"/>
@@ -4164,7 +4034,6 @@
         </w:rPr>
         <w:t xml:space="preserve"> tener definidas las funciones </w:t>
       </w:r>
-      <w:proofErr w:type="spellStart"/>
       <w:r>
         <w:rPr>
           <w:b/>
@@ -4172,14 +4041,12 @@
         </w:rPr>
         <w:t>esIgual</w:t>
       </w:r>
-      <w:proofErr w:type="spellEnd"/>
       <w:r>
         <w:rPr>
           <w:lang w:val="es-AR"/>
         </w:rPr>
         <w:t xml:space="preserve"> y </w:t>
       </w:r>
-      <w:proofErr w:type="spellStart"/>
       <w:r>
         <w:rPr>
           <w:b/>
@@ -4187,7 +4054,6 @@
         </w:rPr>
         <w:t>esDistinto</w:t>
       </w:r>
-      <w:proofErr w:type="spellEnd"/>
       <w:r>
         <w:rPr>
           <w:lang w:val="es-AR"/>
@@ -4540,7 +4406,7 @@
         <w:ind w:left="0"/>
         <w:divId w:val="1620140637"/>
         <w:rPr>
-          <w:rStyle w:val="IntenseReference"/>
+          <w:rStyle w:val="Referenciaintensa"/>
           <w:lang w:val="es-AR"/>
         </w:rPr>
       </w:pPr>
@@ -4580,7 +4446,7 @@
     <w:p>
       <w:pPr>
         <w:rPr>
-          <w:rStyle w:val="IntenseReference"/>
+          <w:rStyle w:val="Referenciaintensa"/>
           <w:lang w:val="es-AR"/>
         </w:rPr>
       </w:pPr>
@@ -4609,7 +4475,6 @@
         </w:rPr>
         <w:t xml:space="preserve"> la función </w:t>
       </w:r>
-      <w:proofErr w:type="spellStart"/>
       <w:r>
         <w:rPr>
           <w:b/>
@@ -4617,7 +4482,6 @@
         </w:rPr>
         <w:t>esIgual</w:t>
       </w:r>
-      <w:proofErr w:type="spellEnd"/>
       <w:r>
         <w:rPr>
           <w:lang w:val="es-AR"/>
@@ -4642,96 +4506,57 @@
           <w:i/>
           <w:lang w:val="es-AR"/>
         </w:rPr>
+        <w:t xml:space="preserve"> methods</w:t>
+      </w:r>
+      <w:r>
+        <w:rPr>
+          <w:lang w:val="es-AR"/>
+        </w:rPr>
+        <w:t xml:space="preserve">, establecimos una en función de la otra. </w:t>
+      </w:r>
+      <w:r>
+        <w:rPr>
+          <w:lang w:val="es-AR"/>
+        </w:rPr>
+        <w:t xml:space="preserve">Por lo </w:t>
+      </w:r>
+      <w:r>
+        <w:rPr>
+          <w:lang w:val="es-AR"/>
+        </w:rPr>
+        <w:t>tanto,</w:t>
+      </w:r>
+      <w:r>
+        <w:rPr>
+          <w:lang w:val="es-AR"/>
+        </w:rPr>
+        <w:t xml:space="preserve"> cuando un Bool use el método </w:t>
+      </w:r>
+      <w:r>
+        <w:rPr>
+          <w:b/>
+          <w:lang w:val="es-AR"/>
+        </w:rPr>
+        <w:t>esDistinto</w:t>
+      </w:r>
+      <w:r>
+        <w:rPr>
+          <w:b/>
+          <w:lang w:val="es-AR"/>
+        </w:rPr>
         <w:t xml:space="preserve"> </w:t>
       </w:r>
-      <w:proofErr w:type="spellStart"/>
-      <w:r>
-        <w:rPr>
-          <w:i/>
-          <w:lang w:val="es-AR"/>
-        </w:rPr>
-        <w:t>methods</w:t>
-      </w:r>
-      <w:proofErr w:type="spellEnd"/>
-      <w:r>
-        <w:rPr>
-          <w:lang w:val="es-AR"/>
-        </w:rPr>
-        <w:t xml:space="preserve">, establecimos una en función de la otra. </w:t>
-      </w:r>
-      <w:r>
-        <w:rPr>
-          <w:lang w:val="es-AR"/>
-        </w:rPr>
-        <w:t xml:space="preserve">Por lo </w:t>
-      </w:r>
-      <w:r>
-        <w:rPr>
-          <w:lang w:val="es-AR"/>
-        </w:rPr>
-        <w:t>tanto,</w:t>
-      </w:r>
-      <w:r>
-        <w:rPr>
-          <w:lang w:val="es-AR"/>
-        </w:rPr>
-        <w:t xml:space="preserve"> cuando un </w:t>
-      </w:r>
-      <w:proofErr w:type="spellStart"/>
-      <w:r>
-        <w:rPr>
-          <w:lang w:val="es-AR"/>
-        </w:rPr>
-        <w:t>Bool</w:t>
-      </w:r>
-      <w:proofErr w:type="spellEnd"/>
-      <w:r>
-        <w:rPr>
-          <w:lang w:val="es-AR"/>
-        </w:rPr>
-        <w:t xml:space="preserve"> use el método </w:t>
-      </w:r>
-      <w:proofErr w:type="spellStart"/>
-      <w:r>
-        <w:rPr>
-          <w:b/>
-          <w:lang w:val="es-AR"/>
-        </w:rPr>
-        <w:t>esDistinto</w:t>
-      </w:r>
-      <w:proofErr w:type="spellEnd"/>
-      <w:r>
-        <w:rPr>
-          <w:b/>
-          <w:lang w:val="es-AR"/>
-        </w:rPr>
-        <w:t xml:space="preserve"> </w:t>
-      </w:r>
-      <w:r>
-        <w:rPr>
-          <w:lang w:val="es-AR"/>
-        </w:rPr>
-        <w:t xml:space="preserve">va a tomar la implementación definida en el </w:t>
-      </w:r>
-      <w:proofErr w:type="spellStart"/>
-      <w:r>
-        <w:rPr>
-          <w:lang w:val="es-AR"/>
-        </w:rPr>
-        <w:t>typeclass</w:t>
-      </w:r>
-      <w:proofErr w:type="spellEnd"/>
-      <w:r>
-        <w:rPr>
-          <w:lang w:val="es-AR"/>
-        </w:rPr>
-        <w:t>.</w:t>
-      </w:r>
-    </w:p>
-    <w:p>
-      <w:pPr>
-        <w:rPr>
-          <w:rStyle w:val="IntenseReference"/>
+      <w:r>
+        <w:rPr>
+          <w:lang w:val="es-AR"/>
+        </w:rPr>
+        <w:t>va a tomar la implementación definida en el typeclass.</w:t>
+      </w:r>
+    </w:p>
+    <w:p>
+      <w:pPr>
+        <w:rPr>
+          <w:rStyle w:val="Referenciaintensa"/>
           <w:b w:val="0"/>
           <w:lang w:val="es-AR"/>
         </w:rPr>
@@ -4783,31 +4608,13 @@
         </w:rPr>
         <w:t xml:space="preserve"> o </w:t>
       </w:r>
-      <w:proofErr w:type="spellStart"/>
-      <w:r>
-        <w:rPr>
-          <w:b/>
-          <w:lang w:val="es-AR"/>
-        </w:rPr>
-        <w:t>minimal</w:t>
-      </w:r>
-      <w:proofErr w:type="spellEnd"/>
-      <w:r>
-        <w:rPr>
-          <w:b/>
-          <w:lang w:val="es-AR"/>
-        </w:rPr>
-        <w:t xml:space="preserve"> complete </w:t>
-      </w:r>
-      <w:proofErr w:type="spellStart"/>
-      <w:r>
-        <w:rPr>
-          <w:b/>
-          <w:lang w:val="es-AR"/>
-        </w:rPr>
-        <w:t>definition</w:t>
-      </w:r>
-      <w:proofErr w:type="spellEnd"/>
+      <w:r>
+        <w:rPr>
+          <w:b/>
+          <w:lang w:val="es-AR"/>
+        </w:rPr>
+        <w:t>minimal complete definition</w:t>
+      </w:r>
       <w:r>
         <w:rPr>
           <w:lang w:val="es-AR"/>
@@ -4824,34 +4631,20 @@
         <w:rPr>
           <w:lang w:val="es-AR"/>
         </w:rPr>
-        <w:t xml:space="preserve">bligado a implementar para poder ser una instancia del </w:t>
-      </w:r>
-      <w:proofErr w:type="spellStart"/>
-      <w:r>
-        <w:rPr>
-          <w:lang w:val="es-AR"/>
-        </w:rPr>
-        <w:t>typeclass</w:t>
-      </w:r>
-      <w:proofErr w:type="spellEnd"/>
-      <w:r>
-        <w:rPr>
-          <w:lang w:val="es-AR"/>
-        </w:rPr>
-        <w:t>.</w:t>
-      </w:r>
-    </w:p>
-    <w:p>
-      <w:pPr>
-        <w:pStyle w:val="Heading2"/>
-        <w:rPr>
-          <w:lang w:val="es-AR"/>
-        </w:rPr>
-      </w:pPr>
-    </w:p>
-    <w:p>
-      <w:pPr>
-        <w:pStyle w:val="Heading2"/>
+        <w:t>bligado a implementar para poder ser una instancia del typeclass.</w:t>
+      </w:r>
+    </w:p>
+    <w:p>
+      <w:pPr>
+        <w:pStyle w:val="Ttulo2"/>
+        <w:rPr>
+          <w:lang w:val="es-AR"/>
+        </w:rPr>
+      </w:pPr>
+    </w:p>
+    <w:p>
+      <w:pPr>
+        <w:pStyle w:val="Ttulo2"/>
         <w:rPr>
           <w:lang w:val="es-AR"/>
         </w:rPr>
@@ -4872,92 +4665,54 @@
         <w:rPr>
           <w:lang w:val="es-AR"/>
         </w:rPr>
-        <w:t xml:space="preserve">, </w:t>
-      </w:r>
-      <w:proofErr w:type="spellStart"/>
-      <w:r>
-        <w:rPr>
-          <w:lang w:val="es-AR"/>
-        </w:rPr>
-        <w:t>N</w:t>
-      </w:r>
-      <w:r>
-        <w:rPr>
-          <w:lang w:val="es-AR"/>
-        </w:rPr>
-        <w:t>um</w:t>
-      </w:r>
-      <w:proofErr w:type="spellEnd"/>
-      <w:r>
-        <w:rPr>
-          <w:lang w:val="es-AR"/>
-        </w:rPr>
-        <w:t xml:space="preserve">, Ord, Polimorfismo ad-hoc y conclusiones </w:t>
-      </w:r>
-    </w:p>
-    <w:p>
-      <w:pPr>
-        <w:rPr>
-          <w:lang w:val="es-AR"/>
-        </w:rPr>
-      </w:pPr>
-    </w:p>
-    <w:p>
-      <w:pPr>
-        <w:rPr>
-          <w:lang w:val="es-AR"/>
-        </w:rPr>
-      </w:pPr>
-      <w:proofErr w:type="spellStart"/>
-      <w:r>
-        <w:rPr>
-          <w:lang w:val="es-AR"/>
-        </w:rPr>
-        <w:t>Num</w:t>
-      </w:r>
-      <w:proofErr w:type="spellEnd"/>
-      <w:r>
-        <w:rPr>
-          <w:lang w:val="es-AR"/>
-        </w:rPr>
-        <w:t xml:space="preserve">, Ord, </w:t>
-      </w:r>
-      <w:proofErr w:type="spellStart"/>
-      <w:r>
-        <w:rPr>
-          <w:lang w:val="es-AR"/>
-        </w:rPr>
-        <w:t>Eq</w:t>
-      </w:r>
-      <w:proofErr w:type="spellEnd"/>
-      <w:r>
-        <w:rPr>
-          <w:lang w:val="es-AR"/>
-        </w:rPr>
-        <w:t>, Show son familias de tipos. No me digas…</w:t>
-      </w:r>
-    </w:p>
-    <w:p>
-      <w:pPr>
-        <w:rPr>
-          <w:lang w:val="es-AR"/>
-        </w:rPr>
-      </w:pPr>
-    </w:p>
-    <w:p>
-      <w:pPr>
-        <w:rPr>
-          <w:lang w:val="es-AR"/>
-        </w:rPr>
-      </w:pPr>
-      <w:proofErr w:type="spellStart"/>
+        <w:t>, N</w:t>
+      </w:r>
+      <w:r>
+        <w:rPr>
+          <w:lang w:val="es-AR"/>
+        </w:rPr>
+        <w:t xml:space="preserve">um, Ord, Polimorfismo ad-hoc y conclusiones </w:t>
+      </w:r>
+    </w:p>
+    <w:p>
+      <w:pPr>
+        <w:rPr>
+          <w:lang w:val="es-AR"/>
+        </w:rPr>
+      </w:pPr>
+    </w:p>
+    <w:p>
+      <w:pPr>
+        <w:rPr>
+          <w:lang w:val="es-AR"/>
+        </w:rPr>
+      </w:pPr>
+      <w:r>
+        <w:rPr>
+          <w:lang w:val="es-AR"/>
+        </w:rPr>
+        <w:t>Num, Ord, Eq, Show son familias de tipos. No me digas…</w:t>
+      </w:r>
+    </w:p>
+    <w:p>
+      <w:pPr>
+        <w:rPr>
+          <w:lang w:val="es-AR"/>
+        </w:rPr>
+      </w:pPr>
+    </w:p>
+    <w:p>
+      <w:pPr>
+        <w:rPr>
+          <w:lang w:val="es-AR"/>
+        </w:rPr>
+      </w:pPr>
       <w:r>
         <w:rPr>
           <w:lang w:val="es-AR"/>
         </w:rPr>
         <w:t>Sisi</w:t>
       </w:r>
-      <w:proofErr w:type="spellEnd"/>
       <w:r>
         <w:rPr>
           <w:lang w:val="es-AR"/>
@@ -4974,7 +4729,7 @@
     <w:p>
       <w:pPr>
         <w:rPr>
-          <w:rStyle w:val="SubtleEmphasis"/>
+          <w:rStyle w:val="nfasissutil"/>
           <w:rFonts w:asciiTheme="majorHAnsi" w:hAnsiTheme="majorHAnsi" w:cstheme="majorHAnsi"/>
         </w:rPr>
       </w:pPr>
@@ -4995,16 +4750,8 @@
         <w:rPr>
           <w:lang w:val="es-AR"/>
         </w:rPr>
-        <w:t xml:space="preserve"> </w:t>
-      </w:r>
-      <w:proofErr w:type="spellStart"/>
-      <w:r>
-        <w:rPr>
-          <w:lang w:val="es-AR"/>
-        </w:rPr>
-        <w:t>Num</w:t>
-      </w:r>
-      <w:proofErr w:type="spellEnd"/>
+        <w:t xml:space="preserve"> Num</w:t>
+      </w:r>
       <w:r>
         <w:rPr>
           <w:lang w:val="es-AR"/>
@@ -5150,7 +4897,6 @@
         </w:rPr>
         <w:t xml:space="preserve">egate, abs, </w:t>
       </w:r>
-      <w:proofErr w:type="spellStart"/>
       <w:proofErr w:type="gramStart"/>
       <w:r>
         <w:rPr>
@@ -5161,19 +4907,7 @@
           <w:bdr w:val="none" w:sz="0" w:space="0" w:color="auto" w:frame="1"/>
           <w:lang w:val="en-US"/>
         </w:rPr>
-        <w:t>signum</w:t>
-      </w:r>
-      <w:proofErr w:type="spellEnd"/>
-      <w:r>
-        <w:rPr>
-          <w:rFonts w:ascii="Consolas" w:eastAsia="Times New Roman" w:hAnsi="Consolas" w:cs="Consolas"/>
-          <w:b/>
-          <w:color w:val="000000"/>
-          <w:szCs w:val="18"/>
-          <w:bdr w:val="none" w:sz="0" w:space="0" w:color="auto" w:frame="1"/>
-          <w:lang w:val="en-US"/>
-        </w:rPr>
-        <w:t xml:space="preserve"> :</w:t>
+        <w:t>signum :</w:t>
       </w:r>
       <w:proofErr w:type="gramEnd"/>
       <w:r>
@@ -5283,6 +5017,7 @@
           <w:bdr w:val="none" w:sz="0" w:space="0" w:color="auto" w:frame="1"/>
           <w:lang w:val="en-US"/>
         </w:rPr>
+        <w:lastRenderedPageBreak/>
         <w:t>(&lt;), (&gt;), (&lt;=), (&gt;=</w:t>
       </w:r>
       <w:proofErr w:type="gramStart"/>
@@ -5413,7 +5148,6 @@
           <w:noProof/>
           <w:lang w:val="es-AR" w:eastAsia="es-AR"/>
         </w:rPr>
-        <w:lastRenderedPageBreak/>
         <w:drawing>
           <wp:inline distT="0" distB="0" distL="0" distR="0">
             <wp:extent cx="5396230" cy="3566160"/>
@@ -5473,8 +5207,6 @@
           <w:lang w:val="es-AR"/>
         </w:rPr>
       </w:pPr>
-      <w:bookmarkStart w:id="0" w:name="_GoBack"/>
-      <w:bookmarkEnd w:id="0"/>
     </w:p>
     <w:p>
       <w:pPr>
@@ -5505,46 +5237,14 @@
           <w:b/>
           <w:lang w:val="es-AR"/>
         </w:rPr>
-        <w:t xml:space="preserve">un </w:t>
-      </w:r>
-      <w:proofErr w:type="spellStart"/>
-      <w:r>
-        <w:rPr>
-          <w:b/>
-          <w:lang w:val="es-AR"/>
-        </w:rPr>
-        <w:t>In</w:t>
-      </w:r>
-      <w:r>
-        <w:rPr>
-          <w:b/>
-          <w:lang w:val="es-AR"/>
-        </w:rPr>
-        <w:t>t</w:t>
-      </w:r>
-      <w:proofErr w:type="spellEnd"/>
-      <w:r>
-        <w:rPr>
-          <w:b/>
-          <w:lang w:val="es-AR"/>
-        </w:rPr>
-        <w:t xml:space="preserve"> y </w:t>
-      </w:r>
-      <w:proofErr w:type="spellStart"/>
-      <w:r>
-        <w:rPr>
-          <w:b/>
-          <w:lang w:val="es-AR"/>
-        </w:rPr>
-        <w:t>String</w:t>
-      </w:r>
-      <w:proofErr w:type="spellEnd"/>
-      <w:r>
-        <w:rPr>
-          <w:b/>
-          <w:lang w:val="es-AR"/>
-        </w:rPr>
-        <w:t xml:space="preserve"> pueden ser igualados?</w:t>
+        <w:t>un In</w:t>
+      </w:r>
+      <w:r>
+        <w:rPr>
+          <w:b/>
+          <w:lang w:val="es-AR"/>
+        </w:rPr>
+        <w:t>t y String pueden ser igualados?</w:t>
       </w:r>
     </w:p>
     <w:p>
@@ -5590,28 +5290,18 @@
         </w:rPr>
         <w:t xml:space="preserve"> </w:t>
       </w:r>
-      <w:proofErr w:type="spellStart"/>
-      <w:r>
-        <w:rPr>
-          <w:lang w:val="es-AR"/>
-        </w:rPr>
-        <w:t>Eq</w:t>
-      </w:r>
-      <w:proofErr w:type="spellEnd"/>
-      <w:r>
-        <w:rPr>
-          <w:lang w:val="es-AR"/>
-        </w:rPr>
-        <w:t xml:space="preserve">, </w:t>
-      </w:r>
-      <w:proofErr w:type="spellStart"/>
-      <w:r>
-        <w:rPr>
-          <w:lang w:val="es-AR"/>
-        </w:rPr>
-        <w:t>Num</w:t>
-      </w:r>
-      <w:proofErr w:type="spellEnd"/>
+      <w:r>
+        <w:rPr>
+          <w:lang w:val="es-AR"/>
+        </w:rPr>
+        <w:t>Eq, Num</w:t>
+      </w:r>
+      <w:r>
+        <w:rPr>
+          <w:lang w:val="es-AR"/>
+        </w:rPr>
+        <w:t>, etc</w:t>
+      </w:r>
       <w:r>
         <w:rPr>
           <w:lang w:val="es-AR"/>
@@ -5768,14 +5458,1357 @@
     </w:p>
     <w:p>
       <w:pPr>
-        <w:tabs>
-          <w:tab w:val="left" w:pos="2173"/>
-        </w:tabs>
-        <w:rPr>
-          <w:lang w:val="es-AR"/>
-        </w:rPr>
-      </w:pPr>
-    </w:p>
+        <w:rPr>
+          <w:rStyle w:val="nfasissutil"/>
+        </w:rPr>
+      </w:pPr>
+      <w:r>
+        <w:rPr>
+          <w:rStyle w:val="nfasissutil"/>
+        </w:rPr>
+        <w:t xml:space="preserve">No estoy </w:t>
+      </w:r>
+      <w:proofErr w:type="spellStart"/>
+      <w:r>
+        <w:rPr>
+          <w:rStyle w:val="nfasissutil"/>
+        </w:rPr>
+        <w:t>muuuy</w:t>
+      </w:r>
+      <w:proofErr w:type="spellEnd"/>
+      <w:r>
+        <w:rPr>
+          <w:rStyle w:val="nfasissutil"/>
+        </w:rPr>
+        <w:t xml:space="preserve"> seguro de lo que voy a decir acá…</w:t>
+      </w:r>
+      <w:r>
+        <w:rPr>
+          <w:rStyle w:val="nfasissutil"/>
+        </w:rPr>
+        <w:t xml:space="preserve"> Pero entendí lo siguiente</w:t>
+      </w:r>
+    </w:p>
+    <w:p>
+      <w:pPr>
+        <w:rPr>
+          <w:rStyle w:val="nfasissutil"/>
+        </w:rPr>
+      </w:pPr>
+    </w:p>
+    <w:p>
+      <w:pPr>
+        <w:rPr>
+          <w:lang w:val="es-AR"/>
+        </w:rPr>
+      </w:pPr>
+      <w:r>
+        <w:rPr>
+          <w:lang w:val="es-AR"/>
+        </w:rPr>
+        <w:t>Entender como funcionan los typeclasses nos permite, que al momento de trabajar con nuestros propios tipos (custom types) sepamos como podemos operar con funciones que no están definidas para nuestro tipo.. ¿What?</w:t>
+      </w:r>
+    </w:p>
+    <w:p>
+      <w:pPr>
+        <w:rPr>
+          <w:lang w:val="es-AR"/>
+        </w:rPr>
+      </w:pPr>
+    </w:p>
+    <w:p>
+      <w:pPr>
+        <w:rPr>
+          <w:b/>
+          <w:lang w:val="es-AR"/>
+        </w:rPr>
+      </w:pPr>
+      <w:r>
+        <w:rPr>
+          <w:b/>
+          <w:lang w:val="es-AR"/>
+        </w:rPr>
+        <w:t xml:space="preserve">Imaginemos el siguiente dominio: </w:t>
+      </w:r>
+    </w:p>
+    <w:p>
+      <w:pPr>
+        <w:rPr>
+          <w:lang w:val="es-AR"/>
+        </w:rPr>
+      </w:pPr>
+    </w:p>
+    <w:p>
+      <w:pPr>
+        <w:rPr>
+          <w:lang w:val="es-AR"/>
+        </w:rPr>
+      </w:pPr>
+      <w:r>
+        <w:rPr>
+          <w:i/>
+          <w:lang w:val="es-AR"/>
+        </w:rPr>
+        <w:t>Tenemos que poder decir cuando dos Microcontroladores son iguales (dos micros son igu</w:t>
+      </w:r>
+      <w:r>
+        <w:rPr>
+          <w:i/>
+          <w:lang w:val="es-AR"/>
+        </w:rPr>
+        <w:t>ales si tienen el mismo nombre</w:t>
+      </w:r>
+      <w:r>
+        <w:rPr>
+          <w:lang w:val="es-AR"/>
+        </w:rPr>
+        <w:t xml:space="preserve">) </w:t>
+      </w:r>
+    </w:p>
+    <w:p>
+      <w:pPr>
+        <w:rPr>
+          <w:lang w:val="es-AR"/>
+        </w:rPr>
+      </w:pPr>
+    </w:p>
+    <w:p>
+      <w:pPr>
+        <w:rPr>
+          <w:lang w:val="es-AR"/>
+        </w:rPr>
+      </w:pPr>
+    </w:p>
+    <w:p>
+      <w:pPr>
+        <w:numPr>
+          <w:ilvl w:val="0"/>
+          <w:numId w:val="23"/>
+        </w:numPr>
+        <w:pBdr>
+          <w:left w:val="single" w:sz="18" w:space="0" w:color="6CE26C"/>
+        </w:pBdr>
+        <w:shd w:val="clear" w:color="auto" w:fill="FFFFFF"/>
+        <w:spacing w:line="210" w:lineRule="atLeast"/>
+        <w:ind w:left="0"/>
+        <w:divId w:val="290017273"/>
+        <w:rPr>
+          <w:rFonts w:ascii="Consolas" w:eastAsia="Times New Roman" w:hAnsi="Consolas" w:cs="Consolas"/>
+          <w:b/>
+          <w:color w:val="5C5C5C"/>
+          <w:szCs w:val="18"/>
+        </w:rPr>
+      </w:pPr>
+      <w:r>
+        <w:rPr>
+          <w:rFonts w:ascii="Consolas" w:eastAsia="Times New Roman" w:hAnsi="Consolas" w:cs="Consolas"/>
+          <w:b/>
+          <w:color w:val="000000"/>
+          <w:szCs w:val="18"/>
+          <w:bdr w:val="none" w:sz="0" w:space="0" w:color="auto" w:frame="1"/>
+        </w:rPr>
+        <w:t>data Micro = Micro {</w:t>
+      </w:r>
+    </w:p>
+    <w:p>
+      <w:pPr>
+        <w:numPr>
+          <w:ilvl w:val="0"/>
+          <w:numId w:val="23"/>
+        </w:numPr>
+        <w:pBdr>
+          <w:left w:val="single" w:sz="18" w:space="0" w:color="6CE26C"/>
+        </w:pBdr>
+        <w:shd w:val="clear" w:color="auto" w:fill="FFFFFF"/>
+        <w:spacing w:line="210" w:lineRule="atLeast"/>
+        <w:ind w:left="0"/>
+        <w:divId w:val="290017273"/>
+        <w:rPr>
+          <w:rFonts w:ascii="Consolas" w:eastAsia="Times New Roman" w:hAnsi="Consolas" w:cs="Consolas"/>
+          <w:b/>
+          <w:color w:val="5C5C5C"/>
+          <w:szCs w:val="18"/>
+        </w:rPr>
+      </w:pPr>
+      <w:r>
+        <w:rPr>
+          <w:rFonts w:ascii="Consolas" w:eastAsia="Times New Roman" w:hAnsi="Consolas" w:cs="Consolas"/>
+          <w:b/>
+          <w:color w:val="000000"/>
+          <w:szCs w:val="18"/>
+          <w:bdr w:val="none" w:sz="0" w:space="0" w:color="auto" w:frame="1"/>
+        </w:rPr>
+        <w:t>  </w:t>
+      </w:r>
+      <w:proofErr w:type="gramStart"/>
+      <w:r>
+        <w:rPr>
+          <w:rFonts w:ascii="Consolas" w:eastAsia="Times New Roman" w:hAnsi="Consolas" w:cs="Consolas"/>
+          <w:b/>
+          <w:color w:val="000000"/>
+          <w:szCs w:val="18"/>
+          <w:bdr w:val="none" w:sz="0" w:space="0" w:color="auto" w:frame="1"/>
+        </w:rPr>
+        <w:t>nombre :</w:t>
+      </w:r>
+      <w:proofErr w:type="gramEnd"/>
+      <w:r>
+        <w:rPr>
+          <w:rFonts w:ascii="Consolas" w:eastAsia="Times New Roman" w:hAnsi="Consolas" w:cs="Consolas"/>
+          <w:b/>
+          <w:color w:val="000000"/>
+          <w:szCs w:val="18"/>
+          <w:bdr w:val="none" w:sz="0" w:space="0" w:color="auto" w:frame="1"/>
+        </w:rPr>
+        <w:t xml:space="preserve">: </w:t>
+      </w:r>
+      <w:proofErr w:type="spellStart"/>
+      <w:r>
+        <w:rPr>
+          <w:rFonts w:ascii="Consolas" w:eastAsia="Times New Roman" w:hAnsi="Consolas" w:cs="Consolas"/>
+          <w:b/>
+          <w:color w:val="000000"/>
+          <w:szCs w:val="18"/>
+          <w:bdr w:val="none" w:sz="0" w:space="0" w:color="auto" w:frame="1"/>
+        </w:rPr>
+        <w:t>String</w:t>
+      </w:r>
+      <w:proofErr w:type="spellEnd"/>
+      <w:r>
+        <w:rPr>
+          <w:rFonts w:ascii="Consolas" w:eastAsia="Times New Roman" w:hAnsi="Consolas" w:cs="Consolas"/>
+          <w:b/>
+          <w:color w:val="000000"/>
+          <w:szCs w:val="18"/>
+          <w:bdr w:val="none" w:sz="0" w:space="0" w:color="auto" w:frame="1"/>
+        </w:rPr>
+        <w:t>,</w:t>
+      </w:r>
+    </w:p>
+    <w:p>
+      <w:pPr>
+        <w:numPr>
+          <w:ilvl w:val="0"/>
+          <w:numId w:val="23"/>
+        </w:numPr>
+        <w:pBdr>
+          <w:left w:val="single" w:sz="18" w:space="0" w:color="6CE26C"/>
+        </w:pBdr>
+        <w:shd w:val="clear" w:color="auto" w:fill="FFFFFF"/>
+        <w:spacing w:line="210" w:lineRule="atLeast"/>
+        <w:ind w:left="0"/>
+        <w:divId w:val="290017273"/>
+        <w:rPr>
+          <w:rFonts w:ascii="Consolas" w:eastAsia="Times New Roman" w:hAnsi="Consolas" w:cs="Consolas"/>
+          <w:b/>
+          <w:color w:val="5C5C5C"/>
+          <w:szCs w:val="18"/>
+        </w:rPr>
+      </w:pPr>
+      <w:r>
+        <w:rPr>
+          <w:rFonts w:ascii="Consolas" w:eastAsia="Times New Roman" w:hAnsi="Consolas" w:cs="Consolas"/>
+          <w:b/>
+          <w:color w:val="000000"/>
+          <w:szCs w:val="18"/>
+          <w:bdr w:val="none" w:sz="0" w:space="0" w:color="auto" w:frame="1"/>
+        </w:rPr>
+        <w:t xml:space="preserve">  </w:t>
+      </w:r>
+      <w:proofErr w:type="spellStart"/>
+      <w:proofErr w:type="gramStart"/>
+      <w:r>
+        <w:rPr>
+          <w:rFonts w:ascii="Consolas" w:eastAsia="Times New Roman" w:hAnsi="Consolas" w:cs="Consolas"/>
+          <w:b/>
+          <w:color w:val="000000"/>
+          <w:szCs w:val="18"/>
+          <w:bdr w:val="none" w:sz="0" w:space="0" w:color="auto" w:frame="1"/>
+        </w:rPr>
+        <w:t>acumA</w:t>
+      </w:r>
+      <w:proofErr w:type="spellEnd"/>
+      <w:r>
+        <w:rPr>
+          <w:rFonts w:ascii="Consolas" w:eastAsia="Times New Roman" w:hAnsi="Consolas" w:cs="Consolas"/>
+          <w:b/>
+          <w:color w:val="000000"/>
+          <w:szCs w:val="18"/>
+          <w:bdr w:val="none" w:sz="0" w:space="0" w:color="auto" w:frame="1"/>
+        </w:rPr>
+        <w:t xml:space="preserve"> :</w:t>
+      </w:r>
+      <w:proofErr w:type="gramEnd"/>
+      <w:r>
+        <w:rPr>
+          <w:rFonts w:ascii="Consolas" w:eastAsia="Times New Roman" w:hAnsi="Consolas" w:cs="Consolas"/>
+          <w:b/>
+          <w:color w:val="000000"/>
+          <w:szCs w:val="18"/>
+          <w:bdr w:val="none" w:sz="0" w:space="0" w:color="auto" w:frame="1"/>
+        </w:rPr>
+        <w:t xml:space="preserve">: </w:t>
+      </w:r>
+      <w:proofErr w:type="spellStart"/>
+      <w:r>
+        <w:rPr>
+          <w:rFonts w:ascii="Consolas" w:eastAsia="Times New Roman" w:hAnsi="Consolas" w:cs="Consolas"/>
+          <w:b/>
+          <w:color w:val="000000"/>
+          <w:szCs w:val="18"/>
+          <w:bdr w:val="none" w:sz="0" w:space="0" w:color="auto" w:frame="1"/>
+        </w:rPr>
+        <w:t>Int</w:t>
+      </w:r>
+      <w:proofErr w:type="spellEnd"/>
+      <w:r>
+        <w:rPr>
+          <w:rFonts w:ascii="Consolas" w:eastAsia="Times New Roman" w:hAnsi="Consolas" w:cs="Consolas"/>
+          <w:b/>
+          <w:color w:val="000000"/>
+          <w:szCs w:val="18"/>
+          <w:bdr w:val="none" w:sz="0" w:space="0" w:color="auto" w:frame="1"/>
+        </w:rPr>
+        <w:t>,</w:t>
+      </w:r>
+    </w:p>
+    <w:p>
+      <w:pPr>
+        <w:numPr>
+          <w:ilvl w:val="0"/>
+          <w:numId w:val="23"/>
+        </w:numPr>
+        <w:pBdr>
+          <w:left w:val="single" w:sz="18" w:space="0" w:color="6CE26C"/>
+        </w:pBdr>
+        <w:shd w:val="clear" w:color="auto" w:fill="FFFFFF"/>
+        <w:spacing w:line="210" w:lineRule="atLeast"/>
+        <w:ind w:left="0"/>
+        <w:divId w:val="290017273"/>
+        <w:rPr>
+          <w:rFonts w:ascii="Consolas" w:eastAsia="Times New Roman" w:hAnsi="Consolas" w:cs="Consolas"/>
+          <w:b/>
+          <w:color w:val="5C5C5C"/>
+          <w:szCs w:val="18"/>
+        </w:rPr>
+      </w:pPr>
+      <w:r>
+        <w:rPr>
+          <w:rFonts w:ascii="Consolas" w:eastAsia="Times New Roman" w:hAnsi="Consolas" w:cs="Consolas"/>
+          <w:b/>
+          <w:color w:val="000000"/>
+          <w:szCs w:val="18"/>
+          <w:bdr w:val="none" w:sz="0" w:space="0" w:color="auto" w:frame="1"/>
+        </w:rPr>
+        <w:t xml:space="preserve">  </w:t>
+      </w:r>
+      <w:proofErr w:type="spellStart"/>
+      <w:proofErr w:type="gramStart"/>
+      <w:r>
+        <w:rPr>
+          <w:rFonts w:ascii="Consolas" w:eastAsia="Times New Roman" w:hAnsi="Consolas" w:cs="Consolas"/>
+          <w:b/>
+          <w:color w:val="000000"/>
+          <w:szCs w:val="18"/>
+          <w:bdr w:val="none" w:sz="0" w:space="0" w:color="auto" w:frame="1"/>
+        </w:rPr>
+        <w:t>acumB</w:t>
+      </w:r>
+      <w:proofErr w:type="spellEnd"/>
+      <w:r>
+        <w:rPr>
+          <w:rFonts w:ascii="Consolas" w:eastAsia="Times New Roman" w:hAnsi="Consolas" w:cs="Consolas"/>
+          <w:b/>
+          <w:color w:val="000000"/>
+          <w:szCs w:val="18"/>
+          <w:bdr w:val="none" w:sz="0" w:space="0" w:color="auto" w:frame="1"/>
+        </w:rPr>
+        <w:t xml:space="preserve"> :</w:t>
+      </w:r>
+      <w:proofErr w:type="gramEnd"/>
+      <w:r>
+        <w:rPr>
+          <w:rFonts w:ascii="Consolas" w:eastAsia="Times New Roman" w:hAnsi="Consolas" w:cs="Consolas"/>
+          <w:b/>
+          <w:color w:val="000000"/>
+          <w:szCs w:val="18"/>
+          <w:bdr w:val="none" w:sz="0" w:space="0" w:color="auto" w:frame="1"/>
+        </w:rPr>
+        <w:t xml:space="preserve">: </w:t>
+      </w:r>
+      <w:proofErr w:type="spellStart"/>
+      <w:r>
+        <w:rPr>
+          <w:rFonts w:ascii="Consolas" w:eastAsia="Times New Roman" w:hAnsi="Consolas" w:cs="Consolas"/>
+          <w:b/>
+          <w:color w:val="000000"/>
+          <w:szCs w:val="18"/>
+          <w:bdr w:val="none" w:sz="0" w:space="0" w:color="auto" w:frame="1"/>
+        </w:rPr>
+        <w:t>Int</w:t>
+      </w:r>
+      <w:proofErr w:type="spellEnd"/>
+      <w:r>
+        <w:rPr>
+          <w:rFonts w:ascii="Consolas" w:eastAsia="Times New Roman" w:hAnsi="Consolas" w:cs="Consolas"/>
+          <w:b/>
+          <w:color w:val="000000"/>
+          <w:szCs w:val="18"/>
+          <w:bdr w:val="none" w:sz="0" w:space="0" w:color="auto" w:frame="1"/>
+        </w:rPr>
+        <w:t>,</w:t>
+      </w:r>
+    </w:p>
+    <w:p>
+      <w:pPr>
+        <w:numPr>
+          <w:ilvl w:val="0"/>
+          <w:numId w:val="23"/>
+        </w:numPr>
+        <w:pBdr>
+          <w:left w:val="single" w:sz="18" w:space="0" w:color="6CE26C"/>
+        </w:pBdr>
+        <w:shd w:val="clear" w:color="auto" w:fill="FFFFFF"/>
+        <w:spacing w:line="210" w:lineRule="atLeast"/>
+        <w:ind w:left="0"/>
+        <w:divId w:val="290017273"/>
+        <w:rPr>
+          <w:rFonts w:ascii="Consolas" w:eastAsia="Times New Roman" w:hAnsi="Consolas" w:cs="Consolas"/>
+          <w:b/>
+          <w:color w:val="5C5C5C"/>
+          <w:szCs w:val="18"/>
+        </w:rPr>
+      </w:pPr>
+      <w:r>
+        <w:rPr>
+          <w:rFonts w:ascii="Consolas" w:eastAsia="Times New Roman" w:hAnsi="Consolas" w:cs="Consolas"/>
+          <w:b/>
+          <w:color w:val="000000"/>
+          <w:szCs w:val="18"/>
+          <w:bdr w:val="none" w:sz="0" w:space="0" w:color="auto" w:frame="1"/>
+        </w:rPr>
+        <w:t xml:space="preserve">  </w:t>
+      </w:r>
+      <w:r>
+        <w:rPr>
+          <w:rFonts w:ascii="Consolas" w:eastAsia="Times New Roman" w:hAnsi="Consolas" w:cs="Consolas"/>
+          <w:b/>
+          <w:color w:val="000000"/>
+          <w:szCs w:val="18"/>
+          <w:bdr w:val="none" w:sz="0" w:space="0" w:color="auto" w:frame="1"/>
+        </w:rPr>
+        <w:t>e</w:t>
+      </w:r>
+      <w:r>
+        <w:rPr>
+          <w:rFonts w:ascii="Consolas" w:eastAsia="Times New Roman" w:hAnsi="Consolas" w:cs="Consolas"/>
+          <w:b/>
+          <w:color w:val="000000"/>
+          <w:szCs w:val="18"/>
+          <w:bdr w:val="none" w:sz="0" w:space="0" w:color="auto" w:frame="1"/>
+        </w:rPr>
+        <w:t>tc</w:t>
+      </w:r>
+      <w:r>
+        <w:rPr>
+          <w:rFonts w:ascii="Consolas" w:eastAsia="Times New Roman" w:hAnsi="Consolas" w:cs="Consolas"/>
+          <w:b/>
+          <w:color w:val="000000"/>
+          <w:szCs w:val="18"/>
+          <w:bdr w:val="none" w:sz="0" w:space="0" w:color="auto" w:frame="1"/>
+        </w:rPr>
+        <w:t>…</w:t>
+      </w:r>
+    </w:p>
+    <w:p>
+      <w:pPr>
+        <w:numPr>
+          <w:ilvl w:val="0"/>
+          <w:numId w:val="23"/>
+        </w:numPr>
+        <w:pBdr>
+          <w:left w:val="single" w:sz="18" w:space="0" w:color="6CE26C"/>
+        </w:pBdr>
+        <w:shd w:val="clear" w:color="auto" w:fill="FFFFFF"/>
+        <w:spacing w:line="210" w:lineRule="atLeast"/>
+        <w:ind w:left="0"/>
+        <w:divId w:val="290017273"/>
+        <w:rPr>
+          <w:rFonts w:ascii="Consolas" w:eastAsia="Times New Roman" w:hAnsi="Consolas" w:cs="Consolas"/>
+          <w:b/>
+          <w:color w:val="5C5C5C"/>
+          <w:szCs w:val="18"/>
+        </w:rPr>
+      </w:pPr>
+      <w:r>
+        <w:rPr>
+          <w:rFonts w:ascii="Consolas" w:eastAsia="Times New Roman" w:hAnsi="Consolas" w:cs="Consolas"/>
+          <w:b/>
+          <w:color w:val="000000"/>
+          <w:szCs w:val="18"/>
+          <w:bdr w:val="none" w:sz="0" w:space="0" w:color="auto" w:frame="1"/>
+        </w:rPr>
+        <w:t>}</w:t>
+      </w:r>
+    </w:p>
+    <w:p>
+      <w:pPr>
+        <w:rPr>
+          <w:rStyle w:val="nfasissutil"/>
+        </w:rPr>
+      </w:pPr>
+    </w:p>
+    <w:p>
+      <w:pPr>
+        <w:rPr>
+          <w:rStyle w:val="nfasissutil"/>
+        </w:rPr>
+      </w:pPr>
+      <w:r>
+        <w:rPr>
+          <w:rStyle w:val="nfasissutil"/>
+        </w:rPr>
+        <w:t xml:space="preserve">Le agregue un campo </w:t>
+      </w:r>
+      <w:r>
+        <w:rPr>
+          <w:rStyle w:val="nfasissutil"/>
+        </w:rPr>
+        <w:t xml:space="preserve">nombre </w:t>
+      </w:r>
+      <w:r>
+        <w:rPr>
+          <w:rStyle w:val="nfasissutil"/>
+        </w:rPr>
+        <w:t xml:space="preserve">al micro para que sea mas fácil, no se si va a prestar a confusión con el </w:t>
+      </w:r>
+      <w:proofErr w:type="spellStart"/>
+      <w:r>
+        <w:rPr>
+          <w:rStyle w:val="nfasissutil"/>
+        </w:rPr>
+        <w:t>tp</w:t>
+      </w:r>
+      <w:proofErr w:type="spellEnd"/>
+      <w:r>
+        <w:rPr>
+          <w:rStyle w:val="nfasissutil"/>
+        </w:rPr>
+        <w:t>.</w:t>
+      </w:r>
+    </w:p>
+    <w:p>
+      <w:pPr>
+        <w:rPr>
+          <w:rStyle w:val="nfasissutil"/>
+        </w:rPr>
+      </w:pPr>
+    </w:p>
+    <w:p>
+      <w:pPr>
+        <w:rPr>
+          <w:lang w:val="es-AR"/>
+        </w:rPr>
+      </w:pPr>
+      <w:r>
+        <w:rPr>
+          <w:lang w:val="es-AR"/>
+        </w:rPr>
+        <w:t xml:space="preserve">Bueno aca podriamos pensar bueno definamos una función </w:t>
+      </w:r>
+      <w:r>
+        <w:rPr>
+          <w:b/>
+          <w:lang w:val="es-AR"/>
+        </w:rPr>
+        <w:t>micros</w:t>
+      </w:r>
+      <w:r>
+        <w:rPr>
+          <w:b/>
+          <w:lang w:val="es-AR"/>
+        </w:rPr>
+        <w:t>Iguales</w:t>
+      </w:r>
+      <w:r>
+        <w:rPr>
+          <w:lang w:val="es-AR"/>
+        </w:rPr>
+        <w:t xml:space="preserve"> que reciba dos micros y devuelva un booleano:</w:t>
+      </w:r>
+    </w:p>
+    <w:p>
+      <w:pPr>
+        <w:rPr>
+          <w:lang w:val="es-AR"/>
+        </w:rPr>
+      </w:pPr>
+    </w:p>
+    <w:p>
+      <w:pPr>
+        <w:numPr>
+          <w:ilvl w:val="0"/>
+          <w:numId w:val="24"/>
+        </w:numPr>
+        <w:pBdr>
+          <w:left w:val="single" w:sz="18" w:space="0" w:color="6CE26C"/>
+        </w:pBdr>
+        <w:shd w:val="clear" w:color="auto" w:fill="FFFFFF"/>
+        <w:spacing w:line="210" w:lineRule="atLeast"/>
+        <w:ind w:left="0"/>
+        <w:divId w:val="336927926"/>
+        <w:rPr>
+          <w:rFonts w:ascii="Consolas" w:eastAsia="Times New Roman" w:hAnsi="Consolas" w:cs="Consolas"/>
+          <w:b/>
+          <w:color w:val="5C5C5C"/>
+          <w:szCs w:val="18"/>
+        </w:rPr>
+      </w:pPr>
+      <w:proofErr w:type="spellStart"/>
+      <w:proofErr w:type="gramStart"/>
+      <w:r>
+        <w:rPr>
+          <w:rFonts w:ascii="Consolas" w:eastAsia="Times New Roman" w:hAnsi="Consolas" w:cs="Consolas"/>
+          <w:b/>
+          <w:color w:val="000000"/>
+          <w:szCs w:val="18"/>
+          <w:bdr w:val="none" w:sz="0" w:space="0" w:color="auto" w:frame="1"/>
+        </w:rPr>
+        <w:t>microsIguales</w:t>
+      </w:r>
+      <w:proofErr w:type="spellEnd"/>
+      <w:r>
+        <w:rPr>
+          <w:rFonts w:ascii="Consolas" w:eastAsia="Times New Roman" w:hAnsi="Consolas" w:cs="Consolas"/>
+          <w:b/>
+          <w:color w:val="000000"/>
+          <w:szCs w:val="18"/>
+          <w:bdr w:val="none" w:sz="0" w:space="0" w:color="auto" w:frame="1"/>
+        </w:rPr>
+        <w:t> :</w:t>
+      </w:r>
+      <w:proofErr w:type="gramEnd"/>
+      <w:r>
+        <w:rPr>
+          <w:rFonts w:ascii="Consolas" w:eastAsia="Times New Roman" w:hAnsi="Consolas" w:cs="Consolas"/>
+          <w:b/>
+          <w:color w:val="000000"/>
+          <w:szCs w:val="18"/>
+          <w:bdr w:val="none" w:sz="0" w:space="0" w:color="auto" w:frame="1"/>
+        </w:rPr>
+        <w:t xml:space="preserve">: Micro -&gt; Micro -&gt; </w:t>
+      </w:r>
+      <w:proofErr w:type="spellStart"/>
+      <w:r>
+        <w:rPr>
+          <w:rFonts w:ascii="Consolas" w:eastAsia="Times New Roman" w:hAnsi="Consolas" w:cs="Consolas"/>
+          <w:b/>
+          <w:color w:val="000000"/>
+          <w:szCs w:val="18"/>
+          <w:bdr w:val="none" w:sz="0" w:space="0" w:color="auto" w:frame="1"/>
+        </w:rPr>
+        <w:t>Bool</w:t>
+      </w:r>
+      <w:proofErr w:type="spellEnd"/>
+    </w:p>
+    <w:p>
+      <w:pPr>
+        <w:numPr>
+          <w:ilvl w:val="0"/>
+          <w:numId w:val="24"/>
+        </w:numPr>
+        <w:pBdr>
+          <w:left w:val="single" w:sz="18" w:space="0" w:color="6CE26C"/>
+        </w:pBdr>
+        <w:shd w:val="clear" w:color="auto" w:fill="FFFFFF"/>
+        <w:spacing w:line="210" w:lineRule="atLeast"/>
+        <w:ind w:left="0"/>
+        <w:divId w:val="336927926"/>
+        <w:rPr>
+          <w:rFonts w:ascii="Consolas" w:eastAsia="Times New Roman" w:hAnsi="Consolas" w:cs="Consolas"/>
+          <w:b/>
+          <w:color w:val="5C5C5C"/>
+          <w:sz w:val="18"/>
+          <w:szCs w:val="18"/>
+        </w:rPr>
+      </w:pPr>
+      <w:proofErr w:type="spellStart"/>
+      <w:r>
+        <w:rPr>
+          <w:rFonts w:ascii="Consolas" w:eastAsia="Times New Roman" w:hAnsi="Consolas" w:cs="Consolas"/>
+          <w:b/>
+          <w:color w:val="000000"/>
+          <w:szCs w:val="18"/>
+          <w:bdr w:val="none" w:sz="0" w:space="0" w:color="auto" w:frame="1"/>
+        </w:rPr>
+        <w:t>microsIguales</w:t>
+      </w:r>
+      <w:proofErr w:type="spellEnd"/>
+      <w:r>
+        <w:rPr>
+          <w:rFonts w:ascii="Consolas" w:eastAsia="Times New Roman" w:hAnsi="Consolas" w:cs="Consolas"/>
+          <w:b/>
+          <w:color w:val="000000"/>
+          <w:szCs w:val="18"/>
+          <w:bdr w:val="none" w:sz="0" w:space="0" w:color="auto" w:frame="1"/>
+        </w:rPr>
+        <w:t xml:space="preserve"> m1 m2 = nombre m1 == nombre m2</w:t>
+      </w:r>
+      <w:r>
+        <w:rPr>
+          <w:rFonts w:ascii="Consolas" w:eastAsia="Times New Roman" w:hAnsi="Consolas" w:cs="Consolas"/>
+          <w:b/>
+          <w:color w:val="000000"/>
+          <w:sz w:val="18"/>
+          <w:szCs w:val="18"/>
+          <w:bdr w:val="none" w:sz="0" w:space="0" w:color="auto" w:frame="1"/>
+        </w:rPr>
+        <w:t xml:space="preserve">  </w:t>
+      </w:r>
+    </w:p>
+    <w:p>
+      <w:pPr>
+        <w:rPr>
+          <w:lang w:val="es-AR"/>
+        </w:rPr>
+      </w:pPr>
+    </w:p>
+    <w:p>
+      <w:pPr>
+        <w:rPr>
+          <w:rStyle w:val="nfasissutil"/>
+        </w:rPr>
+      </w:pPr>
+      <w:r>
+        <w:rPr>
+          <w:rStyle w:val="nfasissutil"/>
+        </w:rPr>
+        <w:t>No se si ya me estoy yendo al pasto</w:t>
+      </w:r>
+    </w:p>
+    <w:p>
+      <w:pPr>
+        <w:rPr>
+          <w:lang w:val="es-AR"/>
+        </w:rPr>
+      </w:pPr>
+      <w:r>
+        <w:rPr>
+          <w:lang w:val="es-AR"/>
+        </w:rPr>
+        <w:t>Esto no escala, al momento de tener que crear mas custom types, deberiamos definir cada una de estas funciones para comparar cuando dos tipos son iguales</w:t>
+      </w:r>
+      <w:r>
+        <w:rPr>
+          <w:lang w:val="es-AR"/>
+        </w:rPr>
+        <w:t>. Y entonces tendriamos un monton de funciones que se llaman parecidas y hacen cosas similares.</w:t>
+      </w:r>
+    </w:p>
+    <w:p>
+      <w:pPr>
+        <w:rPr>
+          <w:lang w:val="es-AR"/>
+        </w:rPr>
+      </w:pPr>
+    </w:p>
+    <w:p>
+      <w:pPr>
+        <w:rPr>
+          <w:lang w:val="es-AR"/>
+        </w:rPr>
+      </w:pPr>
+      <w:r>
+        <w:rPr>
+          <w:lang w:val="es-AR"/>
+        </w:rPr>
+        <w:t xml:space="preserve">Estaria genial si pudiera hacer </w:t>
+      </w:r>
+      <w:r>
+        <w:rPr>
+          <w:b/>
+          <w:lang w:val="es-AR"/>
+        </w:rPr>
+        <w:t>m1 == m2</w:t>
+      </w:r>
+      <w:r>
+        <w:rPr>
+          <w:b/>
+          <w:lang w:val="es-AR"/>
+        </w:rPr>
+        <w:t xml:space="preserve"> </w:t>
+      </w:r>
+      <w:r>
+        <w:rPr>
+          <w:lang w:val="es-AR"/>
+        </w:rPr>
+        <w:t>y asi para todos mis custom types.</w:t>
+      </w:r>
+    </w:p>
+    <w:p>
+      <w:pPr>
+        <w:rPr>
+          <w:lang w:val="es-AR"/>
+        </w:rPr>
+      </w:pPr>
+    </w:p>
+    <w:p>
+      <w:pPr>
+        <w:rPr>
+          <w:lang w:val="es-AR"/>
+        </w:rPr>
+      </w:pPr>
+      <w:r>
+        <w:rPr>
+          <w:lang w:val="es-AR"/>
+        </w:rPr>
+        <w:t>Usemos el typeclass Eq:</w:t>
+      </w:r>
+    </w:p>
+    <w:p>
+      <w:pPr>
+        <w:rPr>
+          <w:lang w:val="es-AR"/>
+        </w:rPr>
+      </w:pPr>
+    </w:p>
+    <w:p>
+      <w:pPr>
+        <w:numPr>
+          <w:ilvl w:val="0"/>
+          <w:numId w:val="25"/>
+        </w:numPr>
+        <w:pBdr>
+          <w:left w:val="single" w:sz="18" w:space="0" w:color="6CE26C"/>
+        </w:pBdr>
+        <w:shd w:val="clear" w:color="auto" w:fill="FFFFFF"/>
+        <w:spacing w:line="210" w:lineRule="atLeast"/>
+        <w:ind w:left="0"/>
+        <w:divId w:val="321589459"/>
+        <w:rPr>
+          <w:rFonts w:ascii="Consolas" w:eastAsia="Times New Roman" w:hAnsi="Consolas" w:cs="Consolas"/>
+          <w:b/>
+          <w:color w:val="5C5C5C"/>
+          <w:sz w:val="18"/>
+          <w:szCs w:val="18"/>
+        </w:rPr>
+      </w:pPr>
+      <w:proofErr w:type="spellStart"/>
+      <w:r>
+        <w:rPr>
+          <w:rFonts w:ascii="Consolas" w:eastAsia="Times New Roman" w:hAnsi="Consolas" w:cs="Consolas"/>
+          <w:b/>
+          <w:color w:val="000000"/>
+          <w:sz w:val="18"/>
+          <w:szCs w:val="18"/>
+          <w:bdr w:val="none" w:sz="0" w:space="0" w:color="auto" w:frame="1"/>
+        </w:rPr>
+        <w:t>instance</w:t>
+      </w:r>
+      <w:proofErr w:type="spellEnd"/>
+      <w:r>
+        <w:rPr>
+          <w:rFonts w:ascii="Consolas" w:eastAsia="Times New Roman" w:hAnsi="Consolas" w:cs="Consolas"/>
+          <w:b/>
+          <w:color w:val="000000"/>
+          <w:sz w:val="18"/>
+          <w:szCs w:val="18"/>
+          <w:bdr w:val="none" w:sz="0" w:space="0" w:color="auto" w:frame="1"/>
+        </w:rPr>
+        <w:t> </w:t>
+      </w:r>
+      <w:proofErr w:type="spellStart"/>
+      <w:r>
+        <w:rPr>
+          <w:rFonts w:ascii="Consolas" w:eastAsia="Times New Roman" w:hAnsi="Consolas" w:cs="Consolas"/>
+          <w:b/>
+          <w:color w:val="000000"/>
+          <w:sz w:val="18"/>
+          <w:szCs w:val="18"/>
+          <w:bdr w:val="none" w:sz="0" w:space="0" w:color="auto" w:frame="1"/>
+        </w:rPr>
+        <w:t>Eq</w:t>
+      </w:r>
+      <w:proofErr w:type="spellEnd"/>
+      <w:r>
+        <w:rPr>
+          <w:rFonts w:ascii="Consolas" w:eastAsia="Times New Roman" w:hAnsi="Consolas" w:cs="Consolas"/>
+          <w:b/>
+          <w:color w:val="000000"/>
+          <w:sz w:val="18"/>
+          <w:szCs w:val="18"/>
+          <w:bdr w:val="none" w:sz="0" w:space="0" w:color="auto" w:frame="1"/>
+        </w:rPr>
+        <w:t> Micro </w:t>
+      </w:r>
+      <w:proofErr w:type="spellStart"/>
+      <w:r>
+        <w:rPr>
+          <w:rFonts w:ascii="Consolas" w:eastAsia="Times New Roman" w:hAnsi="Consolas" w:cs="Consolas"/>
+          <w:b/>
+          <w:color w:val="000000"/>
+          <w:sz w:val="18"/>
+          <w:szCs w:val="18"/>
+          <w:bdr w:val="none" w:sz="0" w:space="0" w:color="auto" w:frame="1"/>
+        </w:rPr>
+        <w:t>where</w:t>
+      </w:r>
+      <w:proofErr w:type="spellEnd"/>
+    </w:p>
+    <w:p>
+      <w:pPr>
+        <w:numPr>
+          <w:ilvl w:val="0"/>
+          <w:numId w:val="25"/>
+        </w:numPr>
+        <w:pBdr>
+          <w:left w:val="single" w:sz="18" w:space="0" w:color="6CE26C"/>
+        </w:pBdr>
+        <w:shd w:val="clear" w:color="auto" w:fill="FFFFFF"/>
+        <w:spacing w:line="210" w:lineRule="atLeast"/>
+        <w:ind w:left="0"/>
+        <w:divId w:val="321589459"/>
+        <w:rPr>
+          <w:rFonts w:ascii="Consolas" w:eastAsia="Times New Roman" w:hAnsi="Consolas" w:cs="Consolas"/>
+          <w:b/>
+          <w:color w:val="5C5C5C"/>
+          <w:sz w:val="18"/>
+          <w:szCs w:val="18"/>
+        </w:rPr>
+      </w:pPr>
+      <w:r>
+        <w:rPr>
+          <w:rFonts w:ascii="Consolas" w:eastAsia="Times New Roman" w:hAnsi="Consolas" w:cs="Consolas"/>
+          <w:b/>
+          <w:color w:val="000000"/>
+          <w:sz w:val="18"/>
+          <w:szCs w:val="18"/>
+          <w:bdr w:val="none" w:sz="0" w:space="0" w:color="auto" w:frame="1"/>
+        </w:rPr>
+        <w:t xml:space="preserve">    (==</w:t>
+      </w:r>
+      <w:r>
+        <w:rPr>
+          <w:rFonts w:ascii="Consolas" w:eastAsia="Times New Roman" w:hAnsi="Consolas" w:cs="Consolas"/>
+          <w:b/>
+          <w:color w:val="000000"/>
+          <w:sz w:val="18"/>
+          <w:szCs w:val="18"/>
+          <w:bdr w:val="none" w:sz="0" w:space="0" w:color="auto" w:frame="1"/>
+        </w:rPr>
+        <w:t>) x y = nombre x == nombre y  </w:t>
+      </w:r>
+    </w:p>
+    <w:p>
+      <w:pPr>
+        <w:rPr>
+          <w:rStyle w:val="nfasissutil"/>
+          <w:i w:val="0"/>
+          <w:iCs w:val="0"/>
+          <w:color w:val="auto"/>
+          <w:lang w:val="es-AR"/>
+        </w:rPr>
+      </w:pPr>
+    </w:p>
+    <w:p>
+      <w:pPr>
+        <w:rPr>
+          <w:rFonts w:ascii="Times New Roman" w:eastAsia="Times New Roman" w:hAnsi="Times New Roman" w:cs="Times New Roman"/>
+          <w:lang w:val="es-AR" w:eastAsia="es-ES_tradnl"/>
+        </w:rPr>
+      </w:pPr>
+      <w:r>
+        <w:rPr>
+          <w:rStyle w:val="nfasissutil"/>
+          <w:i w:val="0"/>
+          <w:iCs w:val="0"/>
+          <w:color w:val="auto"/>
+          <w:lang w:val="es-AR"/>
+        </w:rPr>
+        <w:t>Bueno pero uno podria pensar, pero si escribiste la definicion para un custom types, tambien la vas a tener que escribir para los otros… Si, pero ahora todos responden a una misma fun</w:t>
+      </w:r>
+      <w:r>
+        <w:rPr>
+          <w:rStyle w:val="nfasissutil"/>
+          <w:i w:val="0"/>
+          <w:iCs w:val="0"/>
+          <w:color w:val="auto"/>
+          <w:lang w:val="es-AR"/>
+        </w:rPr>
+        <w:t>cion</w:t>
+      </w:r>
+      <w:r>
+        <w:rPr>
+          <w:rStyle w:val="nfasissutil"/>
+          <w:i w:val="0"/>
+          <w:iCs w:val="0"/>
+          <w:color w:val="auto"/>
+          <w:lang w:val="es-AR"/>
+        </w:rPr>
+        <w:t>, y esto es un codig</w:t>
+      </w:r>
+      <w:r>
+        <w:rPr>
+          <w:rStyle w:val="nfasissutil"/>
+          <w:i w:val="0"/>
+          <w:iCs w:val="0"/>
+          <w:color w:val="auto"/>
+          <w:lang w:val="es-AR"/>
+        </w:rPr>
+        <w:t xml:space="preserve">o </w:t>
+      </w:r>
+      <w:r>
+        <w:rPr>
+          <w:rFonts w:ascii="Helvetica Neue" w:eastAsia="Times New Roman" w:hAnsi="Helvetica Neue" w:cs="Times New Roman"/>
+          <w:color w:val="222222"/>
+          <w:shd w:val="clear" w:color="auto" w:fill="FFFFFF"/>
+          <w:lang w:val="es-AR" w:eastAsia="es-ES_tradnl"/>
+        </w:rPr>
+        <w:t>más claro/extensible/robusto/ponga aquí su cualidad preferida.</w:t>
+      </w:r>
+      <w:r>
+        <w:rPr>
+          <w:rFonts w:ascii="Helvetica Neue" w:eastAsia="Times New Roman" w:hAnsi="Helvetica Neue" w:cs="Times New Roman"/>
+          <w:color w:val="222222"/>
+          <w:shd w:val="clear" w:color="auto" w:fill="FFFFFF"/>
+          <w:lang w:val="es-AR" w:eastAsia="es-ES_tradnl"/>
+        </w:rPr>
+        <w:t xml:space="preserve"> </w:t>
+      </w:r>
+    </w:p>
+    <w:p>
+      <w:pPr>
+        <w:rPr>
+          <w:rStyle w:val="nfasissutil"/>
+          <w:i w:val="0"/>
+          <w:iCs w:val="0"/>
+          <w:color w:val="auto"/>
+          <w:lang w:val="es-AR"/>
+        </w:rPr>
+      </w:pPr>
+    </w:p>
+    <w:p>
+      <w:pPr>
+        <w:rPr>
+          <w:rStyle w:val="nfasissutil"/>
+          <w:b/>
+          <w:i w:val="0"/>
+          <w:iCs w:val="0"/>
+          <w:color w:val="auto"/>
+          <w:lang w:val="es-AR"/>
+        </w:rPr>
+      </w:pPr>
+      <w:r>
+        <w:rPr>
+          <w:rStyle w:val="nfasissutil"/>
+          <w:i w:val="0"/>
+          <w:iCs w:val="0"/>
+          <w:color w:val="auto"/>
+          <w:lang w:val="es-AR"/>
+        </w:rPr>
+        <w:t>Cuando tenemos varias definiciones para la misma función de modo que se puedan soportar distintos tipos eso se conoce como</w:t>
+      </w:r>
+      <w:r>
+        <w:rPr>
+          <w:rStyle w:val="nfasissutil"/>
+          <w:i w:val="0"/>
+          <w:iCs w:val="0"/>
+          <w:color w:val="auto"/>
+          <w:lang w:val="es-AR"/>
+        </w:rPr>
+        <w:t xml:space="preserve"> </w:t>
+      </w:r>
+      <w:r>
+        <w:rPr>
+          <w:rStyle w:val="nfasissutil"/>
+          <w:b/>
+          <w:i w:val="0"/>
+          <w:iCs w:val="0"/>
+          <w:color w:val="auto"/>
+          <w:lang w:val="es-AR"/>
+        </w:rPr>
+        <w:t>polimorfis</w:t>
+      </w:r>
+      <w:r>
+        <w:rPr>
+          <w:rStyle w:val="nfasissutil"/>
+          <w:b/>
+          <w:i w:val="0"/>
+          <w:iCs w:val="0"/>
+          <w:color w:val="auto"/>
+          <w:lang w:val="es-AR"/>
+        </w:rPr>
+        <w:t>mo</w:t>
+      </w:r>
+      <w:r>
+        <w:rPr>
+          <w:rStyle w:val="nfasissutil"/>
+          <w:b/>
+          <w:i w:val="0"/>
+          <w:iCs w:val="0"/>
+          <w:color w:val="auto"/>
+          <w:lang w:val="es-AR"/>
+        </w:rPr>
+        <w:t xml:space="preserve"> ad-hoc.</w:t>
+      </w:r>
+    </w:p>
+    <w:p>
+      <w:pPr>
+        <w:rPr>
+          <w:rStyle w:val="nfasissutil"/>
+          <w:b/>
+          <w:i w:val="0"/>
+          <w:iCs w:val="0"/>
+          <w:color w:val="auto"/>
+          <w:lang w:val="es-AR"/>
+        </w:rPr>
+      </w:pPr>
+    </w:p>
+    <w:p>
+      <w:pPr>
+        <w:rPr>
+          <w:rStyle w:val="nfasissutil"/>
+          <w:b/>
+          <w:i w:val="0"/>
+          <w:iCs w:val="0"/>
+          <w:color w:val="auto"/>
+          <w:lang w:val="es-AR"/>
+        </w:rPr>
+      </w:pPr>
+    </w:p>
+    <w:p>
+      <w:pPr>
+        <w:pStyle w:val="Ttulo2"/>
+        <w:rPr>
+          <w:rStyle w:val="nfasissutil"/>
+          <w:i w:val="0"/>
+          <w:iCs w:val="0"/>
+          <w:color w:val="2F5496" w:themeColor="accent1" w:themeShade="BF"/>
+        </w:rPr>
+      </w:pPr>
+      <w:r>
+        <w:rPr>
+          <w:rStyle w:val="nfasissutil"/>
+          <w:i w:val="0"/>
+          <w:iCs w:val="0"/>
+          <w:color w:val="2F5496" w:themeColor="accent1" w:themeShade="BF"/>
+        </w:rPr>
+        <w:t>¿Dudas?...</w:t>
+      </w:r>
+    </w:p>
+    <w:p/>
+    <w:p/>
+    <w:p/>
+    <w:p>
+      <w:r>
+        <w:br w:type="page"/>
+      </w:r>
+    </w:p>
+    <w:p>
+      <w:pPr>
+        <w:pStyle w:val="Ttulo2"/>
+      </w:pPr>
+      <w:r>
+        <w:lastRenderedPageBreak/>
+        <w:t>Referencias:</w:t>
+      </w:r>
+    </w:p>
+    <w:p/>
+    <w:p>
+      <w:pPr>
+        <w:pStyle w:val="Prrafodelista"/>
+        <w:numPr>
+          <w:ilvl w:val="0"/>
+          <w:numId w:val="26"/>
+        </w:numPr>
+        <w:rPr>
+          <w:b/>
+        </w:rPr>
+      </w:pPr>
+      <w:r>
+        <w:rPr>
+          <w:b/>
+        </w:rPr>
+        <w:t>Polimorfismo paramétrico y polimorfismo Ad-hoc</w:t>
+      </w:r>
+    </w:p>
+    <w:p>
+      <w:pPr>
+        <w:pStyle w:val="Prrafodelista"/>
+      </w:pPr>
+      <w:hyperlink r:id="rId6" w:history="1">
+        <w:r>
+          <w:rPr>
+            <w:rStyle w:val="Hipervnculo"/>
+          </w:rPr>
+          <w:t>http://wiki.uqbar.org/wiki/articles/polimorfis</w:t>
+        </w:r>
+        <w:r>
+          <w:rPr>
+            <w:rStyle w:val="Hipervnculo"/>
+          </w:rPr>
+          <w:t>m</w:t>
+        </w:r>
+        <w:r>
+          <w:rPr>
+            <w:rStyle w:val="Hipervnculo"/>
+          </w:rPr>
+          <w:t>o-parametrico-y-ad-hoc.html</w:t>
+        </w:r>
+      </w:hyperlink>
+    </w:p>
+    <w:p>
+      <w:pPr>
+        <w:pStyle w:val="Prrafodelista"/>
+      </w:pPr>
+    </w:p>
+    <w:p>
+      <w:pPr>
+        <w:pStyle w:val="Prrafodelista"/>
+        <w:numPr>
+          <w:ilvl w:val="0"/>
+          <w:numId w:val="26"/>
+        </w:numPr>
+        <w:rPr>
+          <w:b/>
+        </w:rPr>
+      </w:pPr>
+      <w:proofErr w:type="spellStart"/>
+      <w:r>
+        <w:rPr>
+          <w:b/>
+        </w:rPr>
+        <w:t>PdeP</w:t>
+      </w:r>
+      <w:proofErr w:type="spellEnd"/>
+      <w:r>
+        <w:rPr>
+          <w:b/>
+        </w:rPr>
+        <w:t xml:space="preserve">: Diseño en funcional </w:t>
+      </w:r>
+    </w:p>
+    <w:p>
+      <w:pPr>
+        <w:pStyle w:val="Prrafodelista"/>
+      </w:pPr>
+      <w:proofErr w:type="spellStart"/>
+      <w:r>
+        <w:t>by</w:t>
+      </w:r>
+      <w:proofErr w:type="spellEnd"/>
+      <w:r>
+        <w:t xml:space="preserve"> Nicolás </w:t>
+      </w:r>
+      <w:proofErr w:type="spellStart"/>
+      <w:r>
+        <w:t>Scarcella</w:t>
+      </w:r>
+      <w:proofErr w:type="spellEnd"/>
+    </w:p>
+    <w:p>
+      <w:pPr>
+        <w:pStyle w:val="Prrafodelista"/>
+      </w:pPr>
+    </w:p>
+    <w:p>
+      <w:pPr>
+        <w:pStyle w:val="Prrafodelista"/>
+        <w:numPr>
+          <w:ilvl w:val="0"/>
+          <w:numId w:val="26"/>
+        </w:numPr>
+        <w:rPr>
+          <w:b/>
+        </w:rPr>
+      </w:pPr>
+      <w:proofErr w:type="spellStart"/>
+      <w:r>
+        <w:rPr>
+          <w:b/>
+        </w:rPr>
+        <w:t>Chapter</w:t>
+      </w:r>
+      <w:proofErr w:type="spellEnd"/>
+      <w:r>
+        <w:rPr>
+          <w:b/>
+        </w:rPr>
+        <w:t xml:space="preserve"> 6. </w:t>
+      </w:r>
+      <w:proofErr w:type="spellStart"/>
+      <w:r>
+        <w:rPr>
+          <w:b/>
+        </w:rPr>
+        <w:t>Using</w:t>
+      </w:r>
+      <w:proofErr w:type="spellEnd"/>
+      <w:r>
+        <w:rPr>
+          <w:b/>
+        </w:rPr>
+        <w:t xml:space="preserve"> </w:t>
+      </w:r>
+      <w:proofErr w:type="spellStart"/>
+      <w:r>
+        <w:rPr>
+          <w:b/>
+        </w:rPr>
+        <w:t>Typeclasses</w:t>
+      </w:r>
+      <w:proofErr w:type="spellEnd"/>
+    </w:p>
+    <w:p>
+      <w:pPr>
+        <w:pStyle w:val="Prrafodelista"/>
+      </w:pPr>
+      <w:hyperlink r:id="rId7" w:history="1">
+        <w:r>
+          <w:rPr>
+            <w:rStyle w:val="Hipervnculo"/>
+          </w:rPr>
+          <w:t>http://book.realworldhaskell.org/read/using-typeclasses.html</w:t>
+        </w:r>
+      </w:hyperlink>
+    </w:p>
+    <w:p>
+      <w:pPr>
+        <w:pStyle w:val="Prrafodelista"/>
+      </w:pPr>
+    </w:p>
+    <w:p>
+      <w:pPr>
+        <w:pStyle w:val="Prrafodelista"/>
+        <w:numPr>
+          <w:ilvl w:val="0"/>
+          <w:numId w:val="26"/>
+        </w:numPr>
+      </w:pPr>
+      <w:r>
+        <w:rPr>
+          <w:b/>
+        </w:rPr>
+        <w:t>Funcional – Módulo 7: Sistema de tipos</w:t>
+      </w:r>
+      <w:r>
+        <w:t xml:space="preserve"> </w:t>
+      </w:r>
+      <w:hyperlink r:id="rId8" w:history="1">
+        <w:r>
+          <w:rPr>
+            <w:rStyle w:val="Hipervnculo"/>
+          </w:rPr>
+          <w:t>http://www.pdep.com.ar/material/apuntes</w:t>
+        </w:r>
+      </w:hyperlink>
+    </w:p>
+    <w:p>
+      <w:pPr>
+        <w:pStyle w:val="Prrafodelista"/>
+      </w:pPr>
+    </w:p>
+    <w:p/>
     <w:sectPr>
       <w:pgSz w:w="11900" w:h="16840"/>
       <w:pgMar w:top="1417" w:right="1701" w:bottom="1417" w:left="1701" w:header="708" w:footer="708" w:gutter="0"/>
@@ -5787,7 +6820,7 @@
 </file>
 
 <file path=word/numbering.xml><?xml version="1.0" encoding="utf-8"?>
-<w:numbering xmlns:wpc="http://schemas.microsoft.com/office/word/2010/wordprocessingCanvas" xmlns:cx="http://schemas.microsoft.com/office/drawing/2014/chartex" xmlns:mc="http://schemas.openxmlformats.org/markup-compatibility/2006" xmlns:o="urn:schemas-microsoft-com:office:office" xmlns:r="http://schemas.openxmlformats.org/officeDocument/2006/relationships" xmlns:m="http://schemas.openxmlformats.org/officeDocument/2006/math" xmlns:v="urn:schemas-microsoft-com:vml" xmlns:wp14="http://schemas.microsoft.com/office/word/2010/wordprocessingDrawing" xmlns:wp="http://schemas.openxmlformats.org/drawingml/2006/wordprocessingDrawing" xmlns:w10="urn:schemas-microsoft-com:office:word" xmlns:w="http://schemas.openxmlformats.org/wordprocessingml/2006/main" xmlns:w14="http://schemas.microsoft.com/office/word/2010/wordml" xmlns:w15="http://schemas.microsoft.com/office/word/2012/wordml" xmlns:w16se="http://schemas.microsoft.com/office/word/2015/wordml/symex" xmlns:wpg="http://schemas.microsoft.com/office/word/2010/wordprocessingGroup" xmlns:wpi="http://schemas.microsoft.com/office/word/2010/wordprocessingInk" xmlns:wne="http://schemas.microsoft.com/office/word/2006/wordml" xmlns:wps="http://schemas.microsoft.com/office/word/2010/wordprocessingShape" mc:Ignorable="w14 w15 w16se wp14">
+<w:numbering xmlns:wpc="http://schemas.microsoft.com/office/word/2010/wordprocessingCanvas" xmlns:cx="http://schemas.microsoft.com/office/drawing/2014/chartex" xmlns:cx1="http://schemas.microsoft.com/office/drawing/2015/9/8/chartex" xmlns:cx2="http://schemas.microsoft.com/office/drawing/2015/10/21/chartex" xmlns:cx3="http://schemas.microsoft.com/office/drawing/2016/5/9/chartex" xmlns:cx4="http://schemas.microsoft.com/office/drawing/2016/5/10/chartex" xmlns:cx5="http://schemas.microsoft.com/office/drawing/2016/5/11/chartex" xmlns:cx6="http://schemas.microsoft.com/office/drawing/2016/5/12/chartex" xmlns:cx7="http://schemas.microsoft.com/office/drawing/2016/5/13/chartex" xmlns:cx8="http://schemas.microsoft.com/office/drawing/2016/5/14/chartex" xmlns:mc="http://schemas.openxmlformats.org/markup-compatibility/2006" xmlns:aink="http://schemas.microsoft.com/office/drawing/2016/ink" xmlns:am3d="http://schemas.microsoft.com/office/drawing/2017/model3d" xmlns:o="urn:schemas-microsoft-com:office:office" xmlns:r="http://schemas.openxmlformats.org/officeDocument/2006/relationships" xmlns:m="http://schemas.openxmlformats.org/officeDocument/2006/math" xmlns:v="urn:schemas-microsoft-com:vml" xmlns:wp14="http://schemas.microsoft.com/office/word/2010/wordprocessingDrawing" xmlns:wp="http://schemas.openxmlformats.org/drawingml/2006/wordprocessingDrawing" xmlns:w10="urn:schemas-microsoft-com:office:word" xmlns:w="http://schemas.openxmlformats.org/wordprocessingml/2006/main" xmlns:w14="http://schemas.microsoft.com/office/word/2010/wordml" xmlns:w15="http://schemas.microsoft.com/office/word/2012/wordml" xmlns:w16cid="http://schemas.microsoft.com/office/word/2016/wordml/cid" xmlns:w16se="http://schemas.microsoft.com/office/word/2015/wordml/symex" xmlns:wpg="http://schemas.microsoft.com/office/word/2010/wordprocessingGroup" xmlns:wpi="http://schemas.microsoft.com/office/word/2010/wordprocessingInk" xmlns:wne="http://schemas.microsoft.com/office/word/2006/wordml" xmlns:wps="http://schemas.microsoft.com/office/word/2010/wordprocessingShape" mc:Ignorable="w14 w15 w16se w16cid wp14">
   <w:abstractNum w:abstractNumId="0" w15:restartNumberingAfterBreak="0">
     <w:nsid w:val="04143263"/>
     <w:multiLevelType w:val="multilevel"/>
@@ -6470,9 +7503,122 @@
     </w:lvl>
   </w:abstractNum>
   <w:abstractNum w:abstractNumId="6" w15:restartNumberingAfterBreak="0">
+    <w:nsid w:val="2FF62699"/>
+    <w:multiLevelType w:val="multilevel"/>
+    <w:tmpl w:val="C80E6CEC"/>
+    <w:lvl w:ilvl="0">
+      <w:start w:val="1"/>
+      <w:numFmt w:val="decimal"/>
+      <w:lvlText w:val="%1."/>
+      <w:lvlJc w:val="left"/>
+      <w:pPr>
+        <w:tabs>
+          <w:tab w:val="num" w:pos="720"/>
+        </w:tabs>
+        <w:ind w:left="720" w:hanging="360"/>
+      </w:pPr>
+    </w:lvl>
+    <w:lvl w:ilvl="1" w:tentative="1">
+      <w:start w:val="1"/>
+      <w:numFmt w:val="decimal"/>
+      <w:lvlText w:val="%2."/>
+      <w:lvlJc w:val="left"/>
+      <w:pPr>
+        <w:tabs>
+          <w:tab w:val="num" w:pos="1440"/>
+        </w:tabs>
+        <w:ind w:left="1440" w:hanging="360"/>
+      </w:pPr>
+    </w:lvl>
+    <w:lvl w:ilvl="2" w:tentative="1">
+      <w:start w:val="1"/>
+      <w:numFmt w:val="decimal"/>
+      <w:lvlText w:val="%3."/>
+      <w:lvlJc w:val="left"/>
+      <w:pPr>
+        <w:tabs>
+          <w:tab w:val="num" w:pos="2160"/>
+        </w:tabs>
+        <w:ind w:left="2160" w:hanging="360"/>
+      </w:pPr>
+    </w:lvl>
+    <w:lvl w:ilvl="3" w:tentative="1">
+      <w:start w:val="1"/>
+      <w:numFmt w:val="decimal"/>
+      <w:lvlText w:val="%4."/>
+      <w:lvlJc w:val="left"/>
+      <w:pPr>
+        <w:tabs>
+          <w:tab w:val="num" w:pos="2880"/>
+        </w:tabs>
+        <w:ind w:left="2880" w:hanging="360"/>
+      </w:pPr>
+    </w:lvl>
+    <w:lvl w:ilvl="4" w:tentative="1">
+      <w:start w:val="1"/>
+      <w:numFmt w:val="decimal"/>
+      <w:lvlText w:val="%5."/>
+      <w:lvlJc w:val="left"/>
+      <w:pPr>
+        <w:tabs>
+          <w:tab w:val="num" w:pos="3600"/>
+        </w:tabs>
+        <w:ind w:left="3600" w:hanging="360"/>
+      </w:pPr>
+    </w:lvl>
+    <w:lvl w:ilvl="5" w:tentative="1">
+      <w:start w:val="1"/>
+      <w:numFmt w:val="decimal"/>
+      <w:lvlText w:val="%6."/>
+      <w:lvlJc w:val="left"/>
+      <w:pPr>
+        <w:tabs>
+          <w:tab w:val="num" w:pos="4320"/>
+        </w:tabs>
+        <w:ind w:left="4320" w:hanging="360"/>
+      </w:pPr>
+    </w:lvl>
+    <w:lvl w:ilvl="6" w:tentative="1">
+      <w:start w:val="1"/>
+      <w:numFmt w:val="decimal"/>
+      <w:lvlText w:val="%7."/>
+      <w:lvlJc w:val="left"/>
+      <w:pPr>
+        <w:tabs>
+          <w:tab w:val="num" w:pos="5040"/>
+        </w:tabs>
+        <w:ind w:left="5040" w:hanging="360"/>
+      </w:pPr>
+    </w:lvl>
+    <w:lvl w:ilvl="7" w:tentative="1">
+      <w:start w:val="1"/>
+      <w:numFmt w:val="decimal"/>
+      <w:lvlText w:val="%8."/>
+      <w:lvlJc w:val="left"/>
+      <w:pPr>
+        <w:tabs>
+          <w:tab w:val="num" w:pos="5760"/>
+        </w:tabs>
+        <w:ind w:left="5760" w:hanging="360"/>
+      </w:pPr>
+    </w:lvl>
+    <w:lvl w:ilvl="8" w:tentative="1">
+      <w:start w:val="1"/>
+      <w:numFmt w:val="decimal"/>
+      <w:lvlText w:val="%9."/>
+      <w:lvlJc w:val="left"/>
+      <w:pPr>
+        <w:tabs>
+          <w:tab w:val="num" w:pos="6480"/>
+        </w:tabs>
+        <w:ind w:left="6480" w:hanging="360"/>
+      </w:pPr>
+    </w:lvl>
+  </w:abstractNum>
+  <w:abstractNum w:abstractNumId="7" w15:restartNumberingAfterBreak="0">
     <w:nsid w:val="37F852B9"/>
     <w:multiLevelType w:val="multilevel"/>
-    <w:tmpl w:val="A472447C"/>
+    <w:tmpl w:val="07BE76F2"/>
     <w:lvl w:ilvl="0">
       <w:start w:val="1"/>
       <w:numFmt w:val="decimal"/>
@@ -6485,17 +7631,19 @@
         <w:ind w:left="720" w:hanging="360"/>
       </w:pPr>
     </w:lvl>
-    <w:lvl w:ilvl="1" w:tentative="1">
-      <w:start w:val="1"/>
-      <w:numFmt w:val="decimal"/>
-      <w:lvlText w:val="%2."/>
-      <w:lvlJc w:val="left"/>
-      <w:pPr>
-        <w:tabs>
-          <w:tab w:val="num" w:pos="1440"/>
-        </w:tabs>
+    <w:lvl w:ilvl="1">
+      <w:start w:val="1"/>
+      <w:numFmt w:val="upperLetter"/>
+      <w:lvlText w:val="%2)"/>
+      <w:lvlJc w:val="left"/>
+      <w:pPr>
         <w:ind w:left="1440" w:hanging="360"/>
       </w:pPr>
+      <w:rPr>
+        <w:rFonts w:hint="default"/>
+        <w:i w:val="0"/>
+        <w:color w:val="auto"/>
+      </w:rPr>
     </w:lvl>
     <w:lvl w:ilvl="2" w:tentative="1">
       <w:start w:val="1"/>
@@ -6582,7 +7730,7 @@
       </w:pPr>
     </w:lvl>
   </w:abstractNum>
-  <w:abstractNum w:abstractNumId="7" w15:restartNumberingAfterBreak="0">
+  <w:abstractNum w:abstractNumId="8" w15:restartNumberingAfterBreak="0">
     <w:nsid w:val="3B0E5553"/>
     <w:multiLevelType w:val="hybridMultilevel"/>
     <w:tmpl w:val="D3B695BC"/>
@@ -6694,7 +7842,7 @@
       </w:rPr>
     </w:lvl>
   </w:abstractNum>
-  <w:abstractNum w:abstractNumId="8" w15:restartNumberingAfterBreak="0">
+  <w:abstractNum w:abstractNumId="9" w15:restartNumberingAfterBreak="0">
     <w:nsid w:val="3FE85845"/>
     <w:multiLevelType w:val="multilevel"/>
     <w:tmpl w:val="39FCDF4C"/>
@@ -6807,7 +7955,7 @@
       </w:pPr>
     </w:lvl>
   </w:abstractNum>
-  <w:abstractNum w:abstractNumId="9" w15:restartNumberingAfterBreak="0">
+  <w:abstractNum w:abstractNumId="10" w15:restartNumberingAfterBreak="0">
     <w:nsid w:val="435D79E9"/>
     <w:multiLevelType w:val="multilevel"/>
     <w:tmpl w:val="8828DFEA"/>
@@ -6920,7 +8068,120 @@
       </w:pPr>
     </w:lvl>
   </w:abstractNum>
-  <w:abstractNum w:abstractNumId="10" w15:restartNumberingAfterBreak="0">
+  <w:abstractNum w:abstractNumId="11" w15:restartNumberingAfterBreak="0">
+    <w:nsid w:val="4C593CE4"/>
+    <w:multiLevelType w:val="multilevel"/>
+    <w:tmpl w:val="4FC0ED9C"/>
+    <w:lvl w:ilvl="0">
+      <w:start w:val="1"/>
+      <w:numFmt w:val="decimal"/>
+      <w:lvlText w:val="%1."/>
+      <w:lvlJc w:val="left"/>
+      <w:pPr>
+        <w:tabs>
+          <w:tab w:val="num" w:pos="720"/>
+        </w:tabs>
+        <w:ind w:left="720" w:hanging="360"/>
+      </w:pPr>
+    </w:lvl>
+    <w:lvl w:ilvl="1" w:tentative="1">
+      <w:start w:val="1"/>
+      <w:numFmt w:val="decimal"/>
+      <w:lvlText w:val="%2."/>
+      <w:lvlJc w:val="left"/>
+      <w:pPr>
+        <w:tabs>
+          <w:tab w:val="num" w:pos="1440"/>
+        </w:tabs>
+        <w:ind w:left="1440" w:hanging="360"/>
+      </w:pPr>
+    </w:lvl>
+    <w:lvl w:ilvl="2" w:tentative="1">
+      <w:start w:val="1"/>
+      <w:numFmt w:val="decimal"/>
+      <w:lvlText w:val="%3."/>
+      <w:lvlJc w:val="left"/>
+      <w:pPr>
+        <w:tabs>
+          <w:tab w:val="num" w:pos="2160"/>
+        </w:tabs>
+        <w:ind w:left="2160" w:hanging="360"/>
+      </w:pPr>
+    </w:lvl>
+    <w:lvl w:ilvl="3" w:tentative="1">
+      <w:start w:val="1"/>
+      <w:numFmt w:val="decimal"/>
+      <w:lvlText w:val="%4."/>
+      <w:lvlJc w:val="left"/>
+      <w:pPr>
+        <w:tabs>
+          <w:tab w:val="num" w:pos="2880"/>
+        </w:tabs>
+        <w:ind w:left="2880" w:hanging="360"/>
+      </w:pPr>
+    </w:lvl>
+    <w:lvl w:ilvl="4" w:tentative="1">
+      <w:start w:val="1"/>
+      <w:numFmt w:val="decimal"/>
+      <w:lvlText w:val="%5."/>
+      <w:lvlJc w:val="left"/>
+      <w:pPr>
+        <w:tabs>
+          <w:tab w:val="num" w:pos="3600"/>
+        </w:tabs>
+        <w:ind w:left="3600" w:hanging="360"/>
+      </w:pPr>
+    </w:lvl>
+    <w:lvl w:ilvl="5" w:tentative="1">
+      <w:start w:val="1"/>
+      <w:numFmt w:val="decimal"/>
+      <w:lvlText w:val="%6."/>
+      <w:lvlJc w:val="left"/>
+      <w:pPr>
+        <w:tabs>
+          <w:tab w:val="num" w:pos="4320"/>
+        </w:tabs>
+        <w:ind w:left="4320" w:hanging="360"/>
+      </w:pPr>
+    </w:lvl>
+    <w:lvl w:ilvl="6" w:tentative="1">
+      <w:start w:val="1"/>
+      <w:numFmt w:val="decimal"/>
+      <w:lvlText w:val="%7."/>
+      <w:lvlJc w:val="left"/>
+      <w:pPr>
+        <w:tabs>
+          <w:tab w:val="num" w:pos="5040"/>
+        </w:tabs>
+        <w:ind w:left="5040" w:hanging="360"/>
+      </w:pPr>
+    </w:lvl>
+    <w:lvl w:ilvl="7" w:tentative="1">
+      <w:start w:val="1"/>
+      <w:numFmt w:val="decimal"/>
+      <w:lvlText w:val="%8."/>
+      <w:lvlJc w:val="left"/>
+      <w:pPr>
+        <w:tabs>
+          <w:tab w:val="num" w:pos="5760"/>
+        </w:tabs>
+        <w:ind w:left="5760" w:hanging="360"/>
+      </w:pPr>
+    </w:lvl>
+    <w:lvl w:ilvl="8" w:tentative="1">
+      <w:start w:val="1"/>
+      <w:numFmt w:val="decimal"/>
+      <w:lvlText w:val="%9."/>
+      <w:lvlJc w:val="left"/>
+      <w:pPr>
+        <w:tabs>
+          <w:tab w:val="num" w:pos="6480"/>
+        </w:tabs>
+        <w:ind w:left="6480" w:hanging="360"/>
+      </w:pPr>
+    </w:lvl>
+  </w:abstractNum>
+  <w:abstractNum w:abstractNumId="12" w15:restartNumberingAfterBreak="0">
     <w:nsid w:val="51DC350C"/>
     <w:multiLevelType w:val="multilevel"/>
     <w:tmpl w:val="8646CFC4"/>
@@ -7033,7 +8294,120 @@
       </w:pPr>
     </w:lvl>
   </w:abstractNum>
-  <w:abstractNum w:abstractNumId="11" w15:restartNumberingAfterBreak="0">
+  <w:abstractNum w:abstractNumId="13" w15:restartNumberingAfterBreak="0">
+    <w:nsid w:val="554045C8"/>
+    <w:multiLevelType w:val="multilevel"/>
+    <w:tmpl w:val="B7BE9AC6"/>
+    <w:lvl w:ilvl="0">
+      <w:start w:val="1"/>
+      <w:numFmt w:val="decimal"/>
+      <w:lvlText w:val="%1."/>
+      <w:lvlJc w:val="left"/>
+      <w:pPr>
+        <w:tabs>
+          <w:tab w:val="num" w:pos="720"/>
+        </w:tabs>
+        <w:ind w:left="720" w:hanging="360"/>
+      </w:pPr>
+    </w:lvl>
+    <w:lvl w:ilvl="1">
+      <w:start w:val="1"/>
+      <w:numFmt w:val="decimal"/>
+      <w:lvlText w:val="%2."/>
+      <w:lvlJc w:val="left"/>
+      <w:pPr>
+        <w:tabs>
+          <w:tab w:val="num" w:pos="1440"/>
+        </w:tabs>
+        <w:ind w:left="1440" w:hanging="360"/>
+      </w:pPr>
+    </w:lvl>
+    <w:lvl w:ilvl="2" w:tentative="1">
+      <w:start w:val="1"/>
+      <w:numFmt w:val="decimal"/>
+      <w:lvlText w:val="%3."/>
+      <w:lvlJc w:val="left"/>
+      <w:pPr>
+        <w:tabs>
+          <w:tab w:val="num" w:pos="2160"/>
+        </w:tabs>
+        <w:ind w:left="2160" w:hanging="360"/>
+      </w:pPr>
+    </w:lvl>
+    <w:lvl w:ilvl="3" w:tentative="1">
+      <w:start w:val="1"/>
+      <w:numFmt w:val="decimal"/>
+      <w:lvlText w:val="%4."/>
+      <w:lvlJc w:val="left"/>
+      <w:pPr>
+        <w:tabs>
+          <w:tab w:val="num" w:pos="2880"/>
+        </w:tabs>
+        <w:ind w:left="2880" w:hanging="360"/>
+      </w:pPr>
+    </w:lvl>
+    <w:lvl w:ilvl="4" w:tentative="1">
+      <w:start w:val="1"/>
+      <w:numFmt w:val="decimal"/>
+      <w:lvlText w:val="%5."/>
+      <w:lvlJc w:val="left"/>
+      <w:pPr>
+        <w:tabs>
+          <w:tab w:val="num" w:pos="3600"/>
+        </w:tabs>
+        <w:ind w:left="3600" w:hanging="360"/>
+      </w:pPr>
+    </w:lvl>
+    <w:lvl w:ilvl="5" w:tentative="1">
+      <w:start w:val="1"/>
+      <w:numFmt w:val="decimal"/>
+      <w:lvlText w:val="%6."/>
+      <w:lvlJc w:val="left"/>
+      <w:pPr>
+        <w:tabs>
+          <w:tab w:val="num" w:pos="4320"/>
+        </w:tabs>
+        <w:ind w:left="4320" w:hanging="360"/>
+      </w:pPr>
+    </w:lvl>
+    <w:lvl w:ilvl="6" w:tentative="1">
+      <w:start w:val="1"/>
+      <w:numFmt w:val="decimal"/>
+      <w:lvlText w:val="%7."/>
+      <w:lvlJc w:val="left"/>
+      <w:pPr>
+        <w:tabs>
+          <w:tab w:val="num" w:pos="5040"/>
+        </w:tabs>
+        <w:ind w:left="5040" w:hanging="360"/>
+      </w:pPr>
+    </w:lvl>
+    <w:lvl w:ilvl="7" w:tentative="1">
+      <w:start w:val="1"/>
+      <w:numFmt w:val="decimal"/>
+      <w:lvlText w:val="%8."/>
+      <w:lvlJc w:val="left"/>
+      <w:pPr>
+        <w:tabs>
+          <w:tab w:val="num" w:pos="5760"/>
+        </w:tabs>
+        <w:ind w:left="5760" w:hanging="360"/>
+      </w:pPr>
+    </w:lvl>
+    <w:lvl w:ilvl="8" w:tentative="1">
+      <w:start w:val="1"/>
+      <w:numFmt w:val="decimal"/>
+      <w:lvlText w:val="%9."/>
+      <w:lvlJc w:val="left"/>
+      <w:pPr>
+        <w:tabs>
+          <w:tab w:val="num" w:pos="6480"/>
+        </w:tabs>
+        <w:ind w:left="6480" w:hanging="360"/>
+      </w:pPr>
+    </w:lvl>
+  </w:abstractNum>
+  <w:abstractNum w:abstractNumId="14" w15:restartNumberingAfterBreak="0">
     <w:nsid w:val="56833888"/>
     <w:multiLevelType w:val="multilevel"/>
     <w:tmpl w:val="DC881228"/>
@@ -7149,7 +8523,7 @@
       </w:pPr>
     </w:lvl>
   </w:abstractNum>
-  <w:abstractNum w:abstractNumId="12" w15:restartNumberingAfterBreak="0">
+  <w:abstractNum w:abstractNumId="15" w15:restartNumberingAfterBreak="0">
     <w:nsid w:val="57A47C51"/>
     <w:multiLevelType w:val="multilevel"/>
     <w:tmpl w:val="F7B2241E"/>
@@ -7262,7 +8636,7 @@
       </w:pPr>
     </w:lvl>
   </w:abstractNum>
-  <w:abstractNum w:abstractNumId="13" w15:restartNumberingAfterBreak="0">
+  <w:abstractNum w:abstractNumId="16" w15:restartNumberingAfterBreak="0">
     <w:nsid w:val="605447D8"/>
     <w:multiLevelType w:val="hybridMultilevel"/>
     <w:tmpl w:val="E8C20852"/>
@@ -7375,7 +8749,120 @@
       </w:rPr>
     </w:lvl>
   </w:abstractNum>
-  <w:abstractNum w:abstractNumId="14" w15:restartNumberingAfterBreak="0">
+  <w:abstractNum w:abstractNumId="17" w15:restartNumberingAfterBreak="0">
+    <w:nsid w:val="60A31D73"/>
+    <w:multiLevelType w:val="hybridMultilevel"/>
+    <w:tmpl w:val="E68AE076"/>
+    <w:lvl w:ilvl="0" w:tplc="040A0001">
+      <w:start w:val="1"/>
+      <w:numFmt w:val="bullet"/>
+      <w:lvlText w:val=""/>
+      <w:lvlJc w:val="left"/>
+      <w:pPr>
+        <w:ind w:left="720" w:hanging="360"/>
+      </w:pPr>
+      <w:rPr>
+        <w:rFonts w:ascii="Symbol" w:hAnsi="Symbol" w:hint="default"/>
+      </w:rPr>
+    </w:lvl>
+    <w:lvl w:ilvl="1" w:tplc="040A0003" w:tentative="1">
+      <w:start w:val="1"/>
+      <w:numFmt w:val="bullet"/>
+      <w:lvlText w:val="o"/>
+      <w:lvlJc w:val="left"/>
+      <w:pPr>
+        <w:ind w:left="1440" w:hanging="360"/>
+      </w:pPr>
+      <w:rPr>
+        <w:rFonts w:ascii="Courier New" w:hAnsi="Courier New" w:cs="Courier New" w:hint="default"/>
+      </w:rPr>
+    </w:lvl>
+    <w:lvl w:ilvl="2" w:tplc="040A0005" w:tentative="1">
+      <w:start w:val="1"/>
+      <w:numFmt w:val="bullet"/>
+      <w:lvlText w:val=""/>
+      <w:lvlJc w:val="left"/>
+      <w:pPr>
+        <w:ind w:left="2160" w:hanging="360"/>
+      </w:pPr>
+      <w:rPr>
+        <w:rFonts w:ascii="Wingdings" w:hAnsi="Wingdings" w:hint="default"/>
+      </w:rPr>
+    </w:lvl>
+    <w:lvl w:ilvl="3" w:tplc="040A0001" w:tentative="1">
+      <w:start w:val="1"/>
+      <w:numFmt w:val="bullet"/>
+      <w:lvlText w:val=""/>
+      <w:lvlJc w:val="left"/>
+      <w:pPr>
+        <w:ind w:left="2880" w:hanging="360"/>
+      </w:pPr>
+      <w:rPr>
+        <w:rFonts w:ascii="Symbol" w:hAnsi="Symbol" w:hint="default"/>
+      </w:rPr>
+    </w:lvl>
+    <w:lvl w:ilvl="4" w:tplc="040A0003" w:tentative="1">
+      <w:start w:val="1"/>
+      <w:numFmt w:val="bullet"/>
+      <w:lvlText w:val="o"/>
+      <w:lvlJc w:val="left"/>
+      <w:pPr>
+        <w:ind w:left="3600" w:hanging="360"/>
+      </w:pPr>
+      <w:rPr>
+        <w:rFonts w:ascii="Courier New" w:hAnsi="Courier New" w:cs="Courier New" w:hint="default"/>
+      </w:rPr>
+    </w:lvl>
+    <w:lvl w:ilvl="5" w:tplc="040A0005" w:tentative="1">
+      <w:start w:val="1"/>
+      <w:numFmt w:val="bullet"/>
+      <w:lvlText w:val=""/>
+      <w:lvlJc w:val="left"/>
+      <w:pPr>
+        <w:ind w:left="4320" w:hanging="360"/>
+      </w:pPr>
+      <w:rPr>
+        <w:rFonts w:ascii="Wingdings" w:hAnsi="Wingdings" w:hint="default"/>
+      </w:rPr>
+    </w:lvl>
+    <w:lvl w:ilvl="6" w:tplc="040A0001" w:tentative="1">
+      <w:start w:val="1"/>
+      <w:numFmt w:val="bullet"/>
+      <w:lvlText w:val=""/>
+      <w:lvlJc w:val="left"/>
+      <w:pPr>
+        <w:ind w:left="5040" w:hanging="360"/>
+      </w:pPr>
+      <w:rPr>
+        <w:rFonts w:ascii="Symbol" w:hAnsi="Symbol" w:hint="default"/>
+      </w:rPr>
+    </w:lvl>
+    <w:lvl w:ilvl="7" w:tplc="040A0003" w:tentative="1">
+      <w:start w:val="1"/>
+      <w:numFmt w:val="bullet"/>
+      <w:lvlText w:val="o"/>
+      <w:lvlJc w:val="left"/>
+      <w:pPr>
+        <w:ind w:left="5760" w:hanging="360"/>
+      </w:pPr>
+      <w:rPr>
+        <w:rFonts w:ascii="Courier New" w:hAnsi="Courier New" w:cs="Courier New" w:hint="default"/>
+      </w:rPr>
+    </w:lvl>
+    <w:lvl w:ilvl="8" w:tplc="040A0005" w:tentative="1">
+      <w:start w:val="1"/>
+      <w:numFmt w:val="bullet"/>
+      <w:lvlText w:val=""/>
+      <w:lvlJc w:val="left"/>
+      <w:pPr>
+        <w:ind w:left="6480" w:hanging="360"/>
+      </w:pPr>
+      <w:rPr>
+        <w:rFonts w:ascii="Wingdings" w:hAnsi="Wingdings" w:hint="default"/>
+      </w:rPr>
+    </w:lvl>
+  </w:abstractNum>
+  <w:abstractNum w:abstractNumId="18" w15:restartNumberingAfterBreak="0">
     <w:nsid w:val="64084F58"/>
     <w:multiLevelType w:val="multilevel"/>
     <w:tmpl w:val="6842181E"/>
@@ -7492,7 +8979,7 @@
       </w:pPr>
     </w:lvl>
   </w:abstractNum>
-  <w:abstractNum w:abstractNumId="15" w15:restartNumberingAfterBreak="0">
+  <w:abstractNum w:abstractNumId="19" w15:restartNumberingAfterBreak="0">
     <w:nsid w:val="65CC074D"/>
     <w:multiLevelType w:val="hybridMultilevel"/>
     <w:tmpl w:val="0D06E53C"/>
@@ -7604,7 +9091,7 @@
       </w:rPr>
     </w:lvl>
   </w:abstractNum>
-  <w:abstractNum w:abstractNumId="16" w15:restartNumberingAfterBreak="0">
+  <w:abstractNum w:abstractNumId="20" w15:restartNumberingAfterBreak="0">
     <w:nsid w:val="684979D3"/>
     <w:multiLevelType w:val="multilevel"/>
     <w:tmpl w:val="B9EE7440"/>
@@ -7717,7 +9204,7 @@
       </w:pPr>
     </w:lvl>
   </w:abstractNum>
-  <w:abstractNum w:abstractNumId="17" w15:restartNumberingAfterBreak="0">
+  <w:abstractNum w:abstractNumId="21" w15:restartNumberingAfterBreak="0">
     <w:nsid w:val="6EC55C55"/>
     <w:multiLevelType w:val="multilevel"/>
     <w:tmpl w:val="DB7CC50C"/>
@@ -7830,7 +9317,7 @@
       </w:pPr>
     </w:lvl>
   </w:abstractNum>
-  <w:abstractNum w:abstractNumId="18" w15:restartNumberingAfterBreak="0">
+  <w:abstractNum w:abstractNumId="22" w15:restartNumberingAfterBreak="0">
     <w:nsid w:val="777760AF"/>
     <w:multiLevelType w:val="hybridMultilevel"/>
     <w:tmpl w:val="2C5AF766"/>
@@ -7942,7 +9429,7 @@
       </w:rPr>
     </w:lvl>
   </w:abstractNum>
-  <w:abstractNum w:abstractNumId="19" w15:restartNumberingAfterBreak="0">
+  <w:abstractNum w:abstractNumId="23" w15:restartNumberingAfterBreak="0">
     <w:nsid w:val="786D49BA"/>
     <w:multiLevelType w:val="multilevel"/>
     <w:tmpl w:val="78D2ACAC"/>
@@ -8058,7 +9545,7 @@
       </w:pPr>
     </w:lvl>
   </w:abstractNum>
-  <w:abstractNum w:abstractNumId="20" w15:restartNumberingAfterBreak="0">
+  <w:abstractNum w:abstractNumId="24" w15:restartNumberingAfterBreak="0">
     <w:nsid w:val="7AF27970"/>
     <w:multiLevelType w:val="multilevel"/>
     <w:tmpl w:val="34A275CA"/>
@@ -8171,7 +9658,7 @@
       </w:pPr>
     </w:lvl>
   </w:abstractNum>
-  <w:abstractNum w:abstractNumId="21" w15:restartNumberingAfterBreak="0">
+  <w:abstractNum w:abstractNumId="25" w15:restartNumberingAfterBreak="0">
     <w:nsid w:val="7E3C08C9"/>
     <w:multiLevelType w:val="multilevel"/>
     <w:tmpl w:val="8E12B9F4"/>
@@ -8293,25 +9780,25 @@
     <w:abstractNumId w:val="2"/>
   </w:num>
   <w:num w:numId="2">
-    <w:abstractNumId w:val="13"/>
+    <w:abstractNumId w:val="16"/>
   </w:num>
   <w:num w:numId="3">
-    <w:abstractNumId w:val="18"/>
+    <w:abstractNumId w:val="22"/>
   </w:num>
   <w:num w:numId="4">
-    <w:abstractNumId w:val="15"/>
+    <w:abstractNumId w:val="19"/>
   </w:num>
   <w:num w:numId="5">
-    <w:abstractNumId w:val="7"/>
+    <w:abstractNumId w:val="8"/>
   </w:num>
   <w:num w:numId="6">
-    <w:abstractNumId w:val="16"/>
+    <w:abstractNumId w:val="20"/>
   </w:num>
   <w:num w:numId="7">
-    <w:abstractNumId w:val="20"/>
+    <w:abstractNumId w:val="24"/>
   </w:num>
   <w:num w:numId="8">
-    <w:abstractNumId w:val="8"/>
+    <w:abstractNumId w:val="9"/>
   </w:num>
   <w:num w:numId="9">
     <w:abstractNumId w:val="5"/>
@@ -8320,46 +9807,58 @@
     <w:abstractNumId w:val="0"/>
   </w:num>
   <w:num w:numId="11">
-    <w:abstractNumId w:val="19"/>
+    <w:abstractNumId w:val="23"/>
   </w:num>
   <w:num w:numId="12">
     <w:abstractNumId w:val="1"/>
   </w:num>
   <w:num w:numId="13">
-    <w:abstractNumId w:val="21"/>
+    <w:abstractNumId w:val="25"/>
   </w:num>
   <w:num w:numId="14">
     <w:abstractNumId w:val="4"/>
   </w:num>
   <w:num w:numId="15">
-    <w:abstractNumId w:val="17"/>
+    <w:abstractNumId w:val="21"/>
   </w:num>
   <w:num w:numId="16">
+    <w:abstractNumId w:val="18"/>
+  </w:num>
+  <w:num w:numId="17">
+    <w:abstractNumId w:val="7"/>
+  </w:num>
+  <w:num w:numId="18">
+    <w:abstractNumId w:val="12"/>
+  </w:num>
+  <w:num w:numId="19">
+    <w:abstractNumId w:val="15"/>
+  </w:num>
+  <w:num w:numId="20">
     <w:abstractNumId w:val="14"/>
   </w:num>
-  <w:num w:numId="17">
-    <w:abstractNumId w:val="6"/>
-  </w:num>
-  <w:num w:numId="18">
+  <w:num w:numId="21">
     <w:abstractNumId w:val="10"/>
-  </w:num>
-  <w:num w:numId="19">
-    <w:abstractNumId w:val="12"/>
-  </w:num>
-  <w:num w:numId="20">
-    <w:abstractNumId w:val="11"/>
-  </w:num>
-  <w:num w:numId="21">
-    <w:abstractNumId w:val="9"/>
   </w:num>
   <w:num w:numId="22">
     <w:abstractNumId w:val="3"/>
+  </w:num>
+  <w:num w:numId="23">
+    <w:abstractNumId w:val="11"/>
+  </w:num>
+  <w:num w:numId="24">
+    <w:abstractNumId w:val="6"/>
+  </w:num>
+  <w:num w:numId="25">
+    <w:abstractNumId w:val="13"/>
+  </w:num>
+  <w:num w:numId="26">
+    <w:abstractNumId w:val="17"/>
   </w:num>
 </w:numbering>
 </file>
 
 <file path=word/styles.xml><?xml version="1.0" encoding="utf-8"?>
-<w:styles xmlns:mc="http://schemas.openxmlformats.org/markup-compatibility/2006" xmlns:r="http://schemas.openxmlformats.org/officeDocument/2006/relationships" xmlns:w="http://schemas.openxmlformats.org/wordprocessingml/2006/main" xmlns:w14="http://schemas.microsoft.com/office/word/2010/wordml" xmlns:w15="http://schemas.microsoft.com/office/word/2012/wordml" xmlns:w16se="http://schemas.microsoft.com/office/word/2015/wordml/symex" mc:Ignorable="w14 w15 w16se">
+<w:styles xmlns:mc="http://schemas.openxmlformats.org/markup-compatibility/2006" xmlns:r="http://schemas.openxmlformats.org/officeDocument/2006/relationships" xmlns:w="http://schemas.openxmlformats.org/wordprocessingml/2006/main" xmlns:w14="http://schemas.microsoft.com/office/word/2010/wordml" xmlns:w15="http://schemas.microsoft.com/office/word/2012/wordml" xmlns:w16cid="http://schemas.microsoft.com/office/word/2016/wordml/cid" xmlns:w16se="http://schemas.microsoft.com/office/word/2015/wordml/symex" mc:Ignorable="w14 w15 w16se w16cid">
   <w:docDefaults>
     <w:rPrDefault>
       <w:rPr>
@@ -8371,7 +9870,7 @@
     </w:rPrDefault>
     <w:pPrDefault/>
   </w:docDefaults>
-  <w:latentStyles w:defLockedState="0" w:defUIPriority="99" w:defSemiHidden="0" w:defUnhideWhenUsed="0" w:defQFormat="0" w:count="371">
+  <w:latentStyles w:defLockedState="0" w:defUIPriority="99" w:defSemiHidden="0" w:defUnhideWhenUsed="0" w:defQFormat="0" w:count="375">
     <w:lsdException w:name="Normal" w:uiPriority="0" w:qFormat="1"/>
     <w:lsdException w:name="heading 1" w:uiPriority="9" w:qFormat="1"/>
     <w:lsdException w:name="heading 2" w:semiHidden="1" w:uiPriority="9" w:unhideWhenUsed="1" w:qFormat="1"/>
@@ -8477,7 +9976,6 @@
     <w:lsdException w:name="HTML Sample" w:semiHidden="1" w:unhideWhenUsed="1"/>
     <w:lsdException w:name="HTML Typewriter" w:semiHidden="1" w:unhideWhenUsed="1"/>
     <w:lsdException w:name="HTML Variable" w:semiHidden="1" w:unhideWhenUsed="1"/>
-    <w:lsdException w:name="Normal Table" w:semiHidden="1" w:unhideWhenUsed="1"/>
     <w:lsdException w:name="annotation subject" w:semiHidden="1" w:unhideWhenUsed="1"/>
     <w:lsdException w:name="No List" w:semiHidden="1" w:unhideWhenUsed="1"/>
     <w:lsdException w:name="Outline List 1" w:semiHidden="1" w:unhideWhenUsed="1"/>
@@ -8521,10 +10019,8 @@
     <w:lsdException w:name="Table Elegant" w:semiHidden="1" w:unhideWhenUsed="1"/>
     <w:lsdException w:name="Table Professional" w:semiHidden="1" w:unhideWhenUsed="1"/>
     <w:lsdException w:name="Table Subtle 1" w:semiHidden="1" w:unhideWhenUsed="1"/>
-    <w:lsdException w:name="Table Subtle 2" w:semiHidden="1" w:unhideWhenUsed="1"/>
     <w:lsdException w:name="Table Web 1" w:semiHidden="1" w:unhideWhenUsed="1"/>
     <w:lsdException w:name="Table Web 2" w:semiHidden="1" w:unhideWhenUsed="1"/>
-    <w:lsdException w:name="Table Web 3" w:semiHidden="1" w:unhideWhenUsed="1"/>
     <w:lsdException w:name="Balloon Text" w:semiHidden="1" w:unhideWhenUsed="1"/>
     <w:lsdException w:name="Table Grid" w:uiPriority="39"/>
     <w:lsdException w:name="Table Theme" w:semiHidden="1" w:unhideWhenUsed="1"/>
@@ -8743,6 +10239,10 @@
     <w:lsdException w:name="List Table 5 Dark Accent 6" w:uiPriority="50"/>
     <w:lsdException w:name="List Table 6 Colorful Accent 6" w:uiPriority="51"/>
     <w:lsdException w:name="List Table 7 Colorful Accent 6" w:uiPriority="52"/>
+    <w:lsdException w:name="Mention" w:semiHidden="1" w:unhideWhenUsed="1"/>
+    <w:lsdException w:name="Smart Hyperlink" w:semiHidden="1" w:unhideWhenUsed="1"/>
+    <w:lsdException w:name="Hashtag" w:semiHidden="1" w:unhideWhenUsed="1"/>
+    <w:lsdException w:name="Unresolved Mention" w:semiHidden="1" w:unhideWhenUsed="1"/>
   </w:latentStyles>
   <w:style w:type="paragraph" w:default="1" w:styleId="Normal">
     <w:name w:val="Normal"/>
@@ -8751,11 +10251,11 @@
       <w:lang w:val="es-ES"/>
     </w:rPr>
   </w:style>
-  <w:style w:type="paragraph" w:styleId="Heading1">
+  <w:style w:type="paragraph" w:styleId="Ttulo1">
     <w:name w:val="heading 1"/>
     <w:basedOn w:val="Normal"/>
     <w:next w:val="Normal"/>
-    <w:link w:val="Heading1Char"/>
+    <w:link w:val="Ttulo1Car"/>
     <w:uiPriority w:val="9"/>
     <w:qFormat/>
     <w:rsid w:val="00876AF5"/>
@@ -8772,11 +10272,11 @@
       <w:szCs w:val="32"/>
     </w:rPr>
   </w:style>
-  <w:style w:type="paragraph" w:styleId="Heading2">
+  <w:style w:type="paragraph" w:styleId="Ttulo2">
     <w:name w:val="heading 2"/>
     <w:basedOn w:val="Normal"/>
     <w:next w:val="Normal"/>
-    <w:link w:val="Heading2Char"/>
+    <w:link w:val="Ttulo2Car"/>
     <w:uiPriority w:val="9"/>
     <w:unhideWhenUsed/>
     <w:qFormat/>
@@ -8794,11 +10294,11 @@
       <w:szCs w:val="26"/>
     </w:rPr>
   </w:style>
-  <w:style w:type="paragraph" w:styleId="Heading3">
+  <w:style w:type="paragraph" w:styleId="Ttulo3">
     <w:name w:val="heading 3"/>
     <w:basedOn w:val="Normal"/>
     <w:next w:val="Normal"/>
-    <w:link w:val="Heading3Char"/>
+    <w:link w:val="Ttulo3Car"/>
     <w:uiPriority w:val="9"/>
     <w:unhideWhenUsed/>
     <w:qFormat/>
@@ -8814,13 +10314,13 @@
       <w:color w:val="1F3763" w:themeColor="accent1" w:themeShade="7F"/>
     </w:rPr>
   </w:style>
-  <w:style w:type="character" w:default="1" w:styleId="DefaultParagraphFont">
+  <w:style w:type="character" w:default="1" w:styleId="Fuentedeprrafopredeter">
     <w:name w:val="Default Paragraph Font"/>
     <w:uiPriority w:val="1"/>
     <w:semiHidden/>
     <w:unhideWhenUsed/>
   </w:style>
-  <w:style w:type="table" w:default="1" w:styleId="TableNormal">
+  <w:style w:type="table" w:default="1" w:styleId="Tablanormal">
     <w:name w:val="Normal Table"/>
     <w:uiPriority w:val="99"/>
     <w:semiHidden/>
@@ -8835,17 +10335,17 @@
       </w:tblCellMar>
     </w:tblPr>
   </w:style>
-  <w:style w:type="numbering" w:default="1" w:styleId="NoList">
+  <w:style w:type="numbering" w:default="1" w:styleId="Sinlista">
     <w:name w:val="No List"/>
     <w:uiPriority w:val="99"/>
     <w:semiHidden/>
     <w:unhideWhenUsed/>
   </w:style>
-  <w:style w:type="paragraph" w:styleId="Title">
+  <w:style w:type="paragraph" w:styleId="Ttulo">
     <w:name w:val="Title"/>
     <w:basedOn w:val="Normal"/>
     <w:next w:val="Normal"/>
-    <w:link w:val="TitleChar"/>
+    <w:link w:val="TtuloCar"/>
     <w:uiPriority w:val="10"/>
     <w:qFormat/>
     <w:rsid w:val="0020587D"/>
@@ -8860,10 +10360,10 @@
       <w:szCs w:val="56"/>
     </w:rPr>
   </w:style>
-  <w:style w:type="character" w:customStyle="1" w:styleId="TitleChar">
-    <w:name w:val="Title Char"/>
-    <w:basedOn w:val="DefaultParagraphFont"/>
-    <w:link w:val="Title"/>
+  <w:style w:type="character" w:customStyle="1" w:styleId="TtuloCar">
+    <w:name w:val="Título Car"/>
+    <w:basedOn w:val="Fuentedeprrafopredeter"/>
+    <w:link w:val="Ttulo"/>
     <w:uiPriority w:val="10"/>
     <w:rsid w:val="0020587D"/>
     <w:rPr>
@@ -8874,11 +10374,11 @@
       <w:szCs w:val="56"/>
     </w:rPr>
   </w:style>
-  <w:style w:type="paragraph" w:styleId="Subtitle">
+  <w:style w:type="paragraph" w:styleId="Subttulo">
     <w:name w:val="Subtitle"/>
     <w:basedOn w:val="Normal"/>
     <w:next w:val="Normal"/>
-    <w:link w:val="SubtitleChar"/>
+    <w:link w:val="SubttuloCar"/>
     <w:uiPriority w:val="11"/>
     <w:qFormat/>
     <w:rsid w:val="0020587D"/>
@@ -8896,10 +10396,10 @@
       <w:szCs w:val="22"/>
     </w:rPr>
   </w:style>
-  <w:style w:type="character" w:customStyle="1" w:styleId="SubtitleChar">
-    <w:name w:val="Subtitle Char"/>
-    <w:basedOn w:val="DefaultParagraphFont"/>
-    <w:link w:val="Subtitle"/>
+  <w:style w:type="character" w:customStyle="1" w:styleId="SubttuloCar">
+    <w:name w:val="Subtítulo Car"/>
+    <w:basedOn w:val="Fuentedeprrafopredeter"/>
+    <w:link w:val="Subttulo"/>
     <w:uiPriority w:val="11"/>
     <w:rsid w:val="0020587D"/>
     <w:rPr>
@@ -8910,9 +10410,9 @@
       <w:szCs w:val="22"/>
     </w:rPr>
   </w:style>
-  <w:style w:type="character" w:styleId="SubtleEmphasis">
+  <w:style w:type="character" w:styleId="nfasissutil">
     <w:name w:val="Subtle Emphasis"/>
-    <w:basedOn w:val="DefaultParagraphFont"/>
+    <w:basedOn w:val="Fuentedeprrafopredeter"/>
     <w:uiPriority w:val="19"/>
     <w:qFormat/>
     <w:rsid w:val="0020587D"/>
@@ -8922,7 +10422,7 @@
       <w:color w:val="404040" w:themeColor="text1" w:themeTint="BF"/>
     </w:rPr>
   </w:style>
-  <w:style w:type="paragraph" w:styleId="ListParagraph">
+  <w:style w:type="paragraph" w:styleId="Prrafodelista">
     <w:name w:val="List Paragraph"/>
     <w:basedOn w:val="Normal"/>
     <w:uiPriority w:val="34"/>
@@ -8933,10 +10433,10 @@
       <w:contextualSpacing/>
     </w:pPr>
   </w:style>
-  <w:style w:type="character" w:customStyle="1" w:styleId="Heading2Char">
-    <w:name w:val="Heading 2 Char"/>
-    <w:basedOn w:val="DefaultParagraphFont"/>
-    <w:link w:val="Heading2"/>
+  <w:style w:type="character" w:customStyle="1" w:styleId="Ttulo2Car">
+    <w:name w:val="Título 2 Car"/>
+    <w:basedOn w:val="Fuentedeprrafopredeter"/>
+    <w:link w:val="Ttulo2"/>
     <w:uiPriority w:val="9"/>
     <w:rsid w:val="0020587D"/>
     <w:rPr>
@@ -8946,9 +10446,9 @@
       <w:szCs w:val="26"/>
     </w:rPr>
   </w:style>
-  <w:style w:type="character" w:styleId="IntenseReference">
+  <w:style w:type="character" w:styleId="Referenciaintensa">
     <w:name w:val="Intense Reference"/>
-    <w:basedOn w:val="DefaultParagraphFont"/>
+    <w:basedOn w:val="Fuentedeprrafopredeter"/>
     <w:uiPriority w:val="32"/>
     <w:qFormat/>
     <w:rsid w:val="0020587D"/>
@@ -8960,9 +10460,9 @@
       <w:spacing w:val="5"/>
     </w:rPr>
   </w:style>
-  <w:style w:type="character" w:styleId="Hyperlink">
+  <w:style w:type="character" w:styleId="Hipervnculo">
     <w:name w:val="Hyperlink"/>
-    <w:basedOn w:val="DefaultParagraphFont"/>
+    <w:basedOn w:val="Fuentedeprrafopredeter"/>
     <w:uiPriority w:val="99"/>
     <w:unhideWhenUsed/>
     <w:rsid w:val="00876AF5"/>
@@ -8971,9 +10471,9 @@
       <w:u w:val="single"/>
     </w:rPr>
   </w:style>
-  <w:style w:type="character" w:customStyle="1" w:styleId="UnresolvedMention">
-    <w:name w:val="Unresolved Mention"/>
-    <w:basedOn w:val="DefaultParagraphFont"/>
+  <w:style w:type="character" w:customStyle="1" w:styleId="Mencinsinresolver1">
+    <w:name w:val="Mención sin resolver1"/>
+    <w:basedOn w:val="Fuentedeprrafopredeter"/>
     <w:uiPriority w:val="99"/>
     <w:rsid w:val="00876AF5"/>
     <w:rPr>
@@ -8981,9 +10481,9 @@
       <w:shd w:val="clear" w:color="auto" w:fill="E6E6E6"/>
     </w:rPr>
   </w:style>
-  <w:style w:type="character" w:styleId="FollowedHyperlink">
+  <w:style w:type="character" w:styleId="Hipervnculovisitado">
     <w:name w:val="FollowedHyperlink"/>
-    <w:basedOn w:val="DefaultParagraphFont"/>
+    <w:basedOn w:val="Fuentedeprrafopredeter"/>
     <w:uiPriority w:val="99"/>
     <w:semiHidden/>
     <w:unhideWhenUsed/>
@@ -8993,16 +10493,16 @@
       <w:u w:val="single"/>
     </w:rPr>
   </w:style>
-  <w:style w:type="paragraph" w:styleId="NoSpacing">
+  <w:style w:type="paragraph" w:styleId="Sinespaciado">
     <w:name w:val="No Spacing"/>
     <w:uiPriority w:val="1"/>
     <w:qFormat/>
     <w:rsid w:val="00876AF5"/>
   </w:style>
-  <w:style w:type="character" w:customStyle="1" w:styleId="Heading1Char">
-    <w:name w:val="Heading 1 Char"/>
-    <w:basedOn w:val="DefaultParagraphFont"/>
-    <w:link w:val="Heading1"/>
+  <w:style w:type="character" w:customStyle="1" w:styleId="Ttulo1Car">
+    <w:name w:val="Título 1 Car"/>
+    <w:basedOn w:val="Fuentedeprrafopredeter"/>
+    <w:link w:val="Ttulo1"/>
     <w:uiPriority w:val="9"/>
     <w:rsid w:val="00876AF5"/>
     <w:rPr>
@@ -9012,9 +10512,9 @@
       <w:szCs w:val="32"/>
     </w:rPr>
   </w:style>
-  <w:style w:type="character" w:styleId="PlaceholderText">
+  <w:style w:type="character" w:styleId="Textodelmarcadordeposicin">
     <w:name w:val="Placeholder Text"/>
-    <w:basedOn w:val="DefaultParagraphFont"/>
+    <w:basedOn w:val="Fuentedeprrafopredeter"/>
     <w:uiPriority w:val="99"/>
     <w:semiHidden/>
     <w:rsid w:val="00EC65CF"/>
@@ -9024,7 +10524,7 @@
   </w:style>
   <w:style w:type="character" w:customStyle="1" w:styleId="keyword2">
     <w:name w:val="keyword2"/>
-    <w:basedOn w:val="DefaultParagraphFont"/>
+    <w:basedOn w:val="Fuentedeprrafopredeter"/>
     <w:rsid w:val="008A6F94"/>
     <w:rPr>
       <w:b/>
@@ -9033,16 +10533,28 @@
       <w:bdr w:val="none" w:sz="0" w:space="0" w:color="auto" w:frame="1"/>
     </w:rPr>
   </w:style>
-  <w:style w:type="character" w:customStyle="1" w:styleId="Heading3Char">
-    <w:name w:val="Heading 3 Char"/>
-    <w:basedOn w:val="DefaultParagraphFont"/>
-    <w:link w:val="Heading3"/>
+  <w:style w:type="character" w:customStyle="1" w:styleId="Ttulo3Car">
+    <w:name w:val="Título 3 Car"/>
+    <w:basedOn w:val="Fuentedeprrafopredeter"/>
+    <w:link w:val="Ttulo3"/>
     <w:uiPriority w:val="9"/>
     <w:rsid w:val="001C2DFB"/>
     <w:rPr>
       <w:rFonts w:asciiTheme="majorHAnsi" w:eastAsiaTheme="majorEastAsia" w:hAnsiTheme="majorHAnsi" w:cstheme="majorBidi"/>
       <w:color w:val="1F3763" w:themeColor="accent1" w:themeShade="7F"/>
       <w:lang w:val="es-ES"/>
+    </w:rPr>
+  </w:style>
+  <w:style w:type="character" w:styleId="Mencinsinresolver">
+    <w:name w:val="Unresolved Mention"/>
+    <w:basedOn w:val="Fuentedeprrafopredeter"/>
+    <w:uiPriority w:val="99"/>
+    <w:semiHidden/>
+    <w:unhideWhenUsed/>
+    <w:rsid w:val="00BC3F5B"/>
+    <w:rPr>
+      <w:color w:val="605E5C"/>
+      <w:shd w:val="clear" w:color="auto" w:fill="E1DFDD"/>
     </w:rPr>
   </w:style>
 </w:styles>
@@ -9311,7 +10823,7 @@
 
 <file path=word/webextensions/taskpanes.xml><?xml version="1.0" encoding="utf-8"?>
 <wetp:taskpanes xmlns:wetp="http://schemas.microsoft.com/office/webextensions/taskpanes/2010/11">
-  <wetp:taskpane dockstate="right" visibility="1" width="350" row="0">
+  <wetp:taskpane dockstate="right" visibility="0" width="350" row="0">
     <wetp:webextensionref xmlns:r="http://schemas.openxmlformats.org/officeDocument/2006/relationships" r:id="rId1"/>
   </wetp:taskpane>
 </wetp:taskpanes>

</xml_diff>